<commit_message>
added performance tests and local deserialization tests, updated test design document
</commit_message>
<xml_diff>
--- a/Test Planning Document.docx
+++ b/Test Planning Document.docx
@@ -148,7 +148,7 @@
     </w:p>
     <w:p>
       <w:pPr>
-        <w:pStyle w:val="Sraopastraipa"/>
+        <w:pStyle w:val="ListParagraph"/>
         <w:numPr>
           <w:ilvl w:val="0"/>
           <w:numId w:val="1"/>
@@ -168,7 +168,17 @@
           <w:szCs w:val="24"/>
           <w:lang w:val="en-US"/>
         </w:rPr>
-        <w:t>R1</w:t>
+        <w:t>R</w:t>
+      </w:r>
+      <w:r>
+        <w:rPr>
+          <w:b/>
+          <w:bCs/>
+          <w:sz w:val="24"/>
+          <w:szCs w:val="24"/>
+          <w:lang w:val="en-US"/>
+        </w:rPr>
+        <w:t>1</w:t>
       </w:r>
       <w:r>
         <w:rPr>
@@ -186,12 +196,44 @@
           <w:szCs w:val="24"/>
           <w:lang w:val="en-US"/>
         </w:rPr>
-        <w:t>The drone must enter pre-defined no-fly zones where people are crowded together to minimize the consequences of impact in case of hardware of software failure.</w:t>
-      </w:r>
-    </w:p>
-    <w:p>
-      <w:pPr>
-        <w:pStyle w:val="Sraopastraipa"/>
+        <w:t xml:space="preserve">The orders shall be retrieved from the REST server must be validated for correctness </w:t>
+      </w:r>
+      <w:r>
+        <w:rPr>
+          <w:i/>
+          <w:iCs/>
+          <w:sz w:val="24"/>
+          <w:szCs w:val="24"/>
+          <w:lang w:val="en-US"/>
+        </w:rPr>
+        <w:t xml:space="preserve">(Credit card number, expiry date, </w:t>
+      </w:r>
+      <w:proofErr w:type="spellStart"/>
+      <w:r>
+        <w:rPr>
+          <w:i/>
+          <w:iCs/>
+          <w:sz w:val="24"/>
+          <w:szCs w:val="24"/>
+          <w:lang w:val="en-US"/>
+        </w:rPr>
+        <w:t>cvv</w:t>
+      </w:r>
+      <w:proofErr w:type="spellEnd"/>
+      <w:r>
+        <w:rPr>
+          <w:i/>
+          <w:iCs/>
+          <w:sz w:val="24"/>
+          <w:szCs w:val="24"/>
+          <w:lang w:val="en-US"/>
+        </w:rPr>
+        <w:t xml:space="preserve"> number, total cost of the order, pizza names, pizza count, pizza supplier). The precise validation details are explained in the Requirements document.</w:t>
+      </w:r>
+    </w:p>
+    <w:p>
+      <w:pPr>
+        <w:pStyle w:val="ListParagraph"/>
         <w:numPr>
           <w:ilvl w:val="0"/>
           <w:numId w:val="1"/>
@@ -211,7 +253,17 @@
           <w:szCs w:val="24"/>
           <w:lang w:val="en-US"/>
         </w:rPr>
-        <w:t>R2</w:t>
+        <w:t>R</w:t>
+      </w:r>
+      <w:r>
+        <w:rPr>
+          <w:b/>
+          <w:bCs/>
+          <w:sz w:val="24"/>
+          <w:szCs w:val="24"/>
+          <w:lang w:val="en-US"/>
+        </w:rPr>
+        <w:t>2</w:t>
       </w:r>
       <w:r>
         <w:rPr>
@@ -229,72 +281,12 @@
           <w:szCs w:val="24"/>
           <w:lang w:val="en-US"/>
         </w:rPr>
-        <w:t xml:space="preserve">The orders and no-fly zones shall be </w:t>
-      </w:r>
-      <w:r>
-        <w:rPr>
-          <w:i/>
-          <w:iCs/>
-          <w:sz w:val="24"/>
-          <w:szCs w:val="24"/>
-          <w:lang w:val="en-US"/>
-        </w:rPr>
-        <w:t>deserialized</w:t>
-      </w:r>
-      <w:r>
-        <w:rPr>
-          <w:i/>
-          <w:iCs/>
-          <w:sz w:val="24"/>
-          <w:szCs w:val="24"/>
-          <w:lang w:val="en-US"/>
-        </w:rPr>
-        <w:t xml:space="preserve"> from the REST server</w:t>
-      </w:r>
-      <w:r>
-        <w:rPr>
-          <w:i/>
-          <w:iCs/>
-          <w:sz w:val="24"/>
-          <w:szCs w:val="24"/>
-          <w:lang w:val="en-US"/>
-        </w:rPr>
-        <w:t xml:space="preserve"> (from JSON format)</w:t>
-      </w:r>
-      <w:r>
-        <w:rPr>
-          <w:i/>
-          <w:iCs/>
-          <w:sz w:val="24"/>
-          <w:szCs w:val="24"/>
-          <w:lang w:val="en-US"/>
-        </w:rPr>
-        <w:t xml:space="preserve">, with the </w:t>
-      </w:r>
-      <w:r>
-        <w:rPr>
-          <w:i/>
-          <w:iCs/>
-          <w:sz w:val="24"/>
-          <w:szCs w:val="24"/>
-          <w:lang w:val="en-US"/>
-        </w:rPr>
-        <w:t xml:space="preserve">REST server </w:t>
-      </w:r>
-      <w:r>
-        <w:rPr>
-          <w:i/>
-          <w:iCs/>
-          <w:sz w:val="24"/>
-          <w:szCs w:val="24"/>
-          <w:lang w:val="en-US"/>
-        </w:rPr>
-        <w:t>URL address provided in the console input.</w:t>
-      </w:r>
-    </w:p>
-    <w:p>
-      <w:pPr>
-        <w:pStyle w:val="Sraopastraipa"/>
+        <w:t>The system should aim to have a runtime of 60 seconds or less before terminating. This runtime should be achieved on a machine that has its system specifications similar to or better than the machine student.compute.inf.ed.ac.uk when it is lightly loaded (i.e., when the who command lists fewer than ten users using the machine).</w:t>
+      </w:r>
+    </w:p>
+    <w:p>
+      <w:pPr>
+        <w:pStyle w:val="ListParagraph"/>
         <w:numPr>
           <w:ilvl w:val="0"/>
           <w:numId w:val="1"/>
@@ -342,12 +334,12 @@
           <w:szCs w:val="24"/>
           <w:lang w:val="en-US"/>
         </w:rPr>
-        <w:t>The system should aim to have a runtime of 60 seconds or less before terminating. This runtime should be achieved on a machine that has its system specifications similar to or better than the machine student.compute.inf.ed.ac.uk when it is lightly loaded (i.e., when the who command lists fewer than ten users using the machine).</w:t>
-      </w:r>
-    </w:p>
-    <w:p>
-      <w:pPr>
-        <w:pStyle w:val="Sraopastraipa"/>
+        <w:t>The drone must enter pre-defined no-fly zones where people are crowded together to minimize the consequences of impact in case of hardware of software failure.</w:t>
+      </w:r>
+    </w:p>
+    <w:p>
+      <w:pPr>
+        <w:pStyle w:val="ListParagraph"/>
         <w:numPr>
           <w:ilvl w:val="0"/>
           <w:numId w:val="1"/>
@@ -356,7 +348,6 @@
         <w:rPr>
           <w:sz w:val="24"/>
           <w:szCs w:val="24"/>
-          <w:highlight w:val="yellow"/>
           <w:lang w:val="en-US"/>
         </w:rPr>
       </w:pPr>
@@ -366,19 +357,17 @@
           <w:bCs/>
           <w:sz w:val="24"/>
           <w:szCs w:val="24"/>
-          <w:highlight w:val="yellow"/>
-          <w:lang w:val="en-US"/>
-        </w:rPr>
-        <w:t>R4</w:t>
-      </w:r>
-      <w:r>
-        <w:rPr>
-          <w:sz w:val="24"/>
-          <w:szCs w:val="24"/>
-          <w:highlight w:val="yellow"/>
-          <w:lang w:val="en-US"/>
-        </w:rPr>
-        <w:t xml:space="preserve">: </w:t>
+          <w:lang w:val="en-US"/>
+        </w:rPr>
+        <w:t>R4:</w:t>
+      </w:r>
+      <w:r>
+        <w:rPr>
+          <w:sz w:val="24"/>
+          <w:szCs w:val="24"/>
+          <w:lang w:val="en-US"/>
+        </w:rPr>
+        <w:t xml:space="preserve"> </w:t>
       </w:r>
       <w:r>
         <w:rPr>
@@ -386,15 +375,14 @@
           <w:iCs/>
           <w:sz w:val="24"/>
           <w:szCs w:val="24"/>
-          <w:highlight w:val="yellow"/>
-          <w:lang w:val="en-US"/>
-        </w:rPr>
-        <w:t>The order details shall be validated for correctness (Credit card number, expiry date, cvv number, total cost of the order, pizza names, pizza count, pizza supplier). The precise validation details are explained in the Requirements document.</w:t>
-      </w:r>
-    </w:p>
-    <w:p>
-      <w:pPr>
-        <w:pStyle w:val="Sraopastraipa"/>
+          <w:lang w:val="en-US"/>
+        </w:rPr>
+        <w:t>The system shall output 3 files…</w:t>
+      </w:r>
+    </w:p>
+    <w:p>
+      <w:pPr>
+        <w:pStyle w:val="ListParagraph"/>
         <w:jc w:val="both"/>
         <w:rPr>
           <w:sz w:val="24"/>
@@ -454,7 +442,7 @@
           <w:szCs w:val="24"/>
           <w:lang w:val="en-US"/>
         </w:rPr>
-        <w:t>R1</w:t>
+        <w:t>R</w:t>
       </w:r>
       <w:r>
         <w:rPr>
@@ -464,6 +452,14 @@
           <w:szCs w:val="24"/>
           <w:lang w:val="en-US"/>
         </w:rPr>
+        <w:t>1</w:t>
+      </w:r>
+      <w:r>
+        <w:rPr>
+          <w:sz w:val="24"/>
+          <w:szCs w:val="24"/>
+          <w:lang w:val="en-US"/>
+        </w:rPr>
         <w:t xml:space="preserve">: </w:t>
       </w:r>
       <w:r>
@@ -474,7 +470,29 @@
           <w:szCs w:val="24"/>
           <w:lang w:val="en-US"/>
         </w:rPr>
-        <w:t>The drone must enter pre-defined no-fly zones where people are crowded together to minimize the consequences of impact in case of hardware of software failure.</w:t>
+        <w:t xml:space="preserve">The orders shall be retrieved from the REST server must be validated for correctness (Credit card number, expiry date, </w:t>
+      </w:r>
+      <w:proofErr w:type="spellStart"/>
+      <w:r>
+        <w:rPr>
+          <w:i/>
+          <w:iCs/>
+          <w:sz w:val="24"/>
+          <w:szCs w:val="24"/>
+          <w:lang w:val="en-US"/>
+        </w:rPr>
+        <w:t>cvv</w:t>
+      </w:r>
+      <w:proofErr w:type="spellEnd"/>
+      <w:r>
+        <w:rPr>
+          <w:i/>
+          <w:iCs/>
+          <w:sz w:val="24"/>
+          <w:szCs w:val="24"/>
+          <w:lang w:val="en-US"/>
+        </w:rPr>
+        <w:t xml:space="preserve"> number, total cost of the order, pizza names, pizza count, pizza supplier). The precise validation details are explained in the Requirements document.</w:t>
       </w:r>
     </w:p>
     <w:p>
@@ -502,28 +520,86 @@
           <w:szCs w:val="24"/>
           <w:lang w:val="en-US"/>
         </w:rPr>
-        <w:t>: High. In some cases, the no-fly zones can include military/private areas or places where people are crowded. Drone entering such areas can cause legal issues (military areas), also incur financial costs due to fines of entering such areas and could provide important safety concerns if the drone malfunctions or crashes inside these zones, damaging property or hurting people.</w:t>
-      </w:r>
-    </w:p>
-    <w:p>
-      <w:pPr>
-        <w:jc w:val="both"/>
-        <w:rPr>
-          <w:sz w:val="24"/>
-          <w:szCs w:val="24"/>
-          <w:lang w:val="en-US"/>
-        </w:rPr>
-      </w:pPr>
-    </w:p>
-    <w:p>
-      <w:pPr>
-        <w:jc w:val="both"/>
-        <w:rPr>
-          <w:sz w:val="24"/>
-          <w:szCs w:val="24"/>
-          <w:lang w:val="en-US"/>
-        </w:rPr>
-      </w:pPr>
+        <w:t>:</w:t>
+      </w:r>
+      <w:r>
+        <w:rPr>
+          <w:sz w:val="24"/>
+          <w:szCs w:val="24"/>
+          <w:lang w:val="en-US"/>
+        </w:rPr>
+        <w:t xml:space="preserve"> H</w:t>
+      </w:r>
+      <w:r>
+        <w:rPr>
+          <w:sz w:val="24"/>
+          <w:szCs w:val="24"/>
+          <w:lang w:val="en-US"/>
+        </w:rPr>
+        <w:t xml:space="preserve">igh. </w:t>
+      </w:r>
+    </w:p>
+    <w:p>
+      <w:pPr>
+        <w:jc w:val="both"/>
+        <w:rPr>
+          <w:sz w:val="24"/>
+          <w:szCs w:val="24"/>
+          <w:lang w:val="en-US"/>
+        </w:rPr>
+      </w:pPr>
+      <w:r>
+        <w:rPr>
+          <w:b/>
+          <w:bCs/>
+          <w:sz w:val="24"/>
+          <w:szCs w:val="24"/>
+          <w:lang w:val="en-US"/>
+        </w:rPr>
+        <w:t>Priority j</w:t>
+      </w:r>
+      <w:r>
+        <w:rPr>
+          <w:b/>
+          <w:bCs/>
+          <w:sz w:val="24"/>
+          <w:szCs w:val="24"/>
+          <w:lang w:val="en-US"/>
+        </w:rPr>
+        <w:t>ustification</w:t>
+      </w:r>
+      <w:r>
+        <w:rPr>
+          <w:sz w:val="24"/>
+          <w:szCs w:val="24"/>
+          <w:lang w:val="en-US"/>
+        </w:rPr>
+        <w:t xml:space="preserve">: </w:t>
+      </w:r>
+      <w:r>
+        <w:rPr>
+          <w:sz w:val="24"/>
+          <w:szCs w:val="24"/>
+          <w:lang w:val="en-US"/>
+        </w:rPr>
+        <w:t xml:space="preserve">The orders </w:t>
+      </w:r>
+      <w:r>
+        <w:rPr>
+          <w:sz w:val="24"/>
+          <w:szCs w:val="24"/>
+          <w:lang w:val="en-US"/>
+        </w:rPr>
+        <w:t>must</w:t>
+      </w:r>
+      <w:r>
+        <w:rPr>
+          <w:sz w:val="24"/>
+          <w:szCs w:val="24"/>
+          <w:lang w:val="en-US"/>
+        </w:rPr>
+        <w:t xml:space="preserve"> be up to date during the system’s execution. Therefore, they shall be retrieved from the REST server during each execution (the other team is responsible for making sure the REST server contains the most up-to date orders). This way, only the most </w:t>
+      </w:r>
       <w:r>
         <w:rPr>
           <w:sz w:val="24"/>
@@ -531,6 +607,905 @@
           <w:lang w:val="en-US"/>
         </w:rPr>
         <w:lastRenderedPageBreak/>
+        <w:t xml:space="preserve">up-to date orders will be processed for delivery and any changes will be reflected in the system (for example cancelled orders will not be processed and delivered). </w:t>
+      </w:r>
+    </w:p>
+    <w:p>
+      <w:pPr>
+        <w:jc w:val="both"/>
+        <w:rPr>
+          <w:sz w:val="24"/>
+          <w:szCs w:val="24"/>
+          <w:lang w:val="en-US"/>
+        </w:rPr>
+      </w:pPr>
+      <w:r>
+        <w:rPr>
+          <w:sz w:val="24"/>
+          <w:szCs w:val="24"/>
+          <w:lang w:val="en-US"/>
+        </w:rPr>
+        <w:t>Importantly, i</w:t>
+      </w:r>
+      <w:r>
+        <w:rPr>
+          <w:sz w:val="24"/>
+          <w:szCs w:val="24"/>
+          <w:lang w:val="en-US"/>
+        </w:rPr>
+        <w:t xml:space="preserve">f the system delivers orders that are not validated, it may cause financial difficulties to the owners of the </w:t>
+      </w:r>
+      <w:proofErr w:type="spellStart"/>
+      <w:r>
+        <w:rPr>
+          <w:sz w:val="24"/>
+          <w:szCs w:val="24"/>
+          <w:lang w:val="en-US"/>
+        </w:rPr>
+        <w:t>PizzaDronz</w:t>
+      </w:r>
+      <w:proofErr w:type="spellEnd"/>
+      <w:r>
+        <w:rPr>
+          <w:sz w:val="24"/>
+          <w:szCs w:val="24"/>
+          <w:lang w:val="en-US"/>
+        </w:rPr>
+        <w:t xml:space="preserve"> service. For example, users could input arbitrary credit card details and get a pizza delivered without payment – so it is </w:t>
+      </w:r>
+      <w:r>
+        <w:rPr>
+          <w:sz w:val="24"/>
+          <w:szCs w:val="24"/>
+          <w:lang w:val="en-US"/>
+        </w:rPr>
+        <w:t xml:space="preserve">essential </w:t>
+      </w:r>
+      <w:r>
+        <w:rPr>
+          <w:sz w:val="24"/>
+          <w:szCs w:val="24"/>
+          <w:lang w:val="en-US"/>
+        </w:rPr>
+        <w:t>to validate all details before delivering pizza to an order.</w:t>
+      </w:r>
+    </w:p>
+    <w:p>
+      <w:pPr>
+        <w:jc w:val="both"/>
+        <w:rPr>
+          <w:sz w:val="24"/>
+          <w:szCs w:val="24"/>
+          <w:lang w:val="en-US"/>
+        </w:rPr>
+      </w:pPr>
+    </w:p>
+    <w:p>
+      <w:pPr>
+        <w:jc w:val="both"/>
+        <w:rPr>
+          <w:sz w:val="24"/>
+          <w:szCs w:val="24"/>
+          <w:lang w:val="en-US"/>
+        </w:rPr>
+      </w:pPr>
+      <w:r>
+        <w:rPr>
+          <w:sz w:val="24"/>
+          <w:szCs w:val="24"/>
+          <w:lang w:val="en-US"/>
+        </w:rPr>
+        <w:t>The requirement</w:t>
+      </w:r>
+      <w:r>
+        <w:rPr>
+          <w:sz w:val="24"/>
+          <w:szCs w:val="24"/>
+          <w:lang w:val="en-US"/>
+        </w:rPr>
+        <w:t xml:space="preserve"> is of high importance and</w:t>
+      </w:r>
+      <w:r>
+        <w:rPr>
+          <w:sz w:val="24"/>
+          <w:szCs w:val="24"/>
+          <w:lang w:val="en-US"/>
+        </w:rPr>
+        <w:t xml:space="preserve"> can be divided into subproblems according to the partition principle</w:t>
+      </w:r>
+      <w:r>
+        <w:rPr>
+          <w:sz w:val="24"/>
+          <w:szCs w:val="24"/>
+          <w:lang w:val="en-US"/>
+        </w:rPr>
+        <w:t>:</w:t>
+      </w:r>
+      <w:r>
+        <w:rPr>
+          <w:sz w:val="24"/>
+          <w:szCs w:val="24"/>
+          <w:lang w:val="en-US"/>
+        </w:rPr>
+        <w:t xml:space="preserve"> </w:t>
+      </w:r>
+    </w:p>
+    <w:p>
+      <w:pPr>
+        <w:pStyle w:val="ListParagraph"/>
+        <w:numPr>
+          <w:ilvl w:val="0"/>
+          <w:numId w:val="1"/>
+        </w:numPr>
+        <w:jc w:val="both"/>
+        <w:rPr>
+          <w:sz w:val="24"/>
+          <w:szCs w:val="24"/>
+          <w:lang w:val="en-US"/>
+        </w:rPr>
+      </w:pPr>
+      <w:r>
+        <w:rPr>
+          <w:sz w:val="24"/>
+          <w:szCs w:val="24"/>
+          <w:lang w:val="en-US"/>
+        </w:rPr>
+        <w:t xml:space="preserve">Firstly, the functionality to deserialize JSON format data into objects can be unit tested without accessing the server </w:t>
+      </w:r>
+      <w:r>
+        <w:rPr>
+          <w:sz w:val="24"/>
+          <w:szCs w:val="24"/>
+          <w:lang w:val="en-US"/>
+        </w:rPr>
+        <w:t>to</w:t>
+      </w:r>
+      <w:r>
+        <w:rPr>
+          <w:sz w:val="24"/>
+          <w:szCs w:val="24"/>
+          <w:lang w:val="en-US"/>
+        </w:rPr>
+        <w:t xml:space="preserve"> ensure that the deserialization does not rely on server connection. This requires additional setup to imitate server connection. The JSON files for unit testing can be generated manually.</w:t>
+      </w:r>
+    </w:p>
+    <w:p>
+      <w:pPr>
+        <w:pStyle w:val="ListParagraph"/>
+        <w:numPr>
+          <w:ilvl w:val="0"/>
+          <w:numId w:val="1"/>
+        </w:numPr>
+        <w:jc w:val="both"/>
+        <w:rPr>
+          <w:sz w:val="24"/>
+          <w:szCs w:val="24"/>
+          <w:lang w:val="en-US"/>
+        </w:rPr>
+      </w:pPr>
+      <w:r>
+        <w:rPr>
+          <w:sz w:val="24"/>
+          <w:szCs w:val="24"/>
+          <w:lang w:val="en-US"/>
+        </w:rPr>
+        <w:t>A later suit of tests that ensure the deserialization integrates well with the data access from the REST server. There should also be inspection so that only data from the server is used instead of local files.</w:t>
+      </w:r>
+    </w:p>
+    <w:p>
+      <w:pPr>
+        <w:pStyle w:val="ListParagraph"/>
+        <w:numPr>
+          <w:ilvl w:val="0"/>
+          <w:numId w:val="1"/>
+        </w:numPr>
+        <w:jc w:val="both"/>
+        <w:rPr>
+          <w:sz w:val="24"/>
+          <w:szCs w:val="24"/>
+          <w:lang w:val="en-US"/>
+        </w:rPr>
+      </w:pPr>
+      <w:r>
+        <w:rPr>
+          <w:sz w:val="24"/>
+          <w:szCs w:val="24"/>
+          <w:lang w:val="en-US"/>
+        </w:rPr>
+        <w:t>Then the functionality to validate orders can be tested using unit tests. The orders shall be hardcoded into Order objects (as if they are already deserialized). This makes sure the order validation works without reliance on the REST server or deserialization.</w:t>
+      </w:r>
+      <w:r>
+        <w:rPr>
+          <w:sz w:val="24"/>
+          <w:szCs w:val="24"/>
+          <w:lang w:val="en-US"/>
+        </w:rPr>
+        <w:t xml:space="preserve"> This part can be further partitioned:</w:t>
+      </w:r>
+    </w:p>
+    <w:p>
+      <w:pPr>
+        <w:pStyle w:val="ListParagraph"/>
+        <w:numPr>
+          <w:ilvl w:val="1"/>
+          <w:numId w:val="1"/>
+        </w:numPr>
+        <w:jc w:val="both"/>
+        <w:rPr>
+          <w:sz w:val="24"/>
+          <w:szCs w:val="24"/>
+          <w:lang w:val="en-US"/>
+        </w:rPr>
+      </w:pPr>
+      <w:r>
+        <w:rPr>
+          <w:sz w:val="24"/>
+          <w:szCs w:val="24"/>
+          <w:lang w:val="en-US"/>
+        </w:rPr>
+        <w:t xml:space="preserve">Unit tests to make sure the credit card </w:t>
+      </w:r>
+      <w:r>
+        <w:rPr>
+          <w:sz w:val="24"/>
+          <w:szCs w:val="24"/>
+          <w:lang w:val="en-US"/>
+        </w:rPr>
+        <w:t xml:space="preserve">validator works as expected. </w:t>
+      </w:r>
+    </w:p>
+    <w:p>
+      <w:pPr>
+        <w:pStyle w:val="ListParagraph"/>
+        <w:numPr>
+          <w:ilvl w:val="1"/>
+          <w:numId w:val="1"/>
+        </w:numPr>
+        <w:jc w:val="both"/>
+        <w:rPr>
+          <w:sz w:val="24"/>
+          <w:szCs w:val="24"/>
+          <w:lang w:val="en-US"/>
+        </w:rPr>
+      </w:pPr>
+      <w:r>
+        <w:rPr>
+          <w:sz w:val="24"/>
+          <w:szCs w:val="24"/>
+          <w:lang w:val="en-US"/>
+        </w:rPr>
+        <w:t>Unit tests to make sure the rest of order validation works as expected.</w:t>
+      </w:r>
+    </w:p>
+    <w:p>
+      <w:pPr>
+        <w:pStyle w:val="ListParagraph"/>
+        <w:numPr>
+          <w:ilvl w:val="1"/>
+          <w:numId w:val="1"/>
+        </w:numPr>
+        <w:jc w:val="both"/>
+        <w:rPr>
+          <w:sz w:val="24"/>
+          <w:szCs w:val="24"/>
+          <w:lang w:val="en-US"/>
+        </w:rPr>
+      </w:pPr>
+      <w:r>
+        <w:rPr>
+          <w:sz w:val="24"/>
+          <w:szCs w:val="24"/>
+          <w:lang w:val="en-US"/>
+        </w:rPr>
+        <w:t>Integration tests to make sure the card validator works as expected together with the rest of order validation.</w:t>
+      </w:r>
+    </w:p>
+    <w:p>
+      <w:pPr>
+        <w:pStyle w:val="ListParagraph"/>
+        <w:numPr>
+          <w:ilvl w:val="0"/>
+          <w:numId w:val="1"/>
+        </w:numPr>
+        <w:jc w:val="both"/>
+        <w:rPr>
+          <w:sz w:val="24"/>
+          <w:szCs w:val="24"/>
+          <w:lang w:val="en-US"/>
+        </w:rPr>
+      </w:pPr>
+      <w:r>
+        <w:rPr>
+          <w:sz w:val="24"/>
+          <w:szCs w:val="24"/>
+          <w:lang w:val="en-US"/>
+        </w:rPr>
+        <w:t>Finally, a suite of tests to make sure the order deserialization from the REST server functionality integrates well with the order validation functionality. This will make sure the requirement R2 is satisfied. There should be inspection that only orders from the REST server are used.</w:t>
+      </w:r>
+    </w:p>
+    <w:p>
+      <w:pPr>
+        <w:jc w:val="both"/>
+        <w:rPr>
+          <w:sz w:val="24"/>
+          <w:szCs w:val="24"/>
+          <w:lang w:val="en-US"/>
+        </w:rPr>
+      </w:pPr>
+    </w:p>
+    <w:p>
+      <w:pPr>
+        <w:jc w:val="both"/>
+        <w:rPr>
+          <w:sz w:val="24"/>
+          <w:szCs w:val="24"/>
+          <w:lang w:val="en-US"/>
+        </w:rPr>
+      </w:pPr>
+      <w:r>
+        <w:rPr>
+          <w:b/>
+          <w:bCs/>
+          <w:sz w:val="24"/>
+          <w:szCs w:val="24"/>
+          <w:lang w:val="en-US"/>
+        </w:rPr>
+        <w:t>R</w:t>
+      </w:r>
+      <w:r>
+        <w:rPr>
+          <w:b/>
+          <w:bCs/>
+          <w:sz w:val="24"/>
+          <w:szCs w:val="24"/>
+          <w:lang w:val="en-US"/>
+        </w:rPr>
+        <w:t>2</w:t>
+      </w:r>
+      <w:r>
+        <w:rPr>
+          <w:sz w:val="24"/>
+          <w:szCs w:val="24"/>
+          <w:lang w:val="en-US"/>
+        </w:rPr>
+        <w:t xml:space="preserve">: </w:t>
+      </w:r>
+      <w:r>
+        <w:rPr>
+          <w:i/>
+          <w:iCs/>
+          <w:sz w:val="24"/>
+          <w:szCs w:val="24"/>
+          <w:lang w:val="en-US"/>
+        </w:rPr>
+        <w:t>The system should aim to have a runtime of 60 seconds or less before terminating. This runtime should be achieved on a machine that has its system specifications similar to or better than the machine student.compute.inf.ed.ac.uk when it is lightly loaded (i.e., when the who command lists fewer than ten users using the machine).</w:t>
+      </w:r>
+    </w:p>
+    <w:p>
+      <w:pPr>
+        <w:jc w:val="both"/>
+        <w:rPr>
+          <w:sz w:val="24"/>
+          <w:szCs w:val="24"/>
+          <w:lang w:val="en-US"/>
+        </w:rPr>
+      </w:pPr>
+      <w:r>
+        <w:rPr>
+          <w:b/>
+          <w:bCs/>
+          <w:sz w:val="24"/>
+          <w:szCs w:val="24"/>
+          <w:lang w:val="en-US"/>
+        </w:rPr>
+        <w:t>Priority</w:t>
+      </w:r>
+      <w:r>
+        <w:rPr>
+          <w:sz w:val="24"/>
+          <w:szCs w:val="24"/>
+          <w:lang w:val="en-US"/>
+        </w:rPr>
+        <w:t xml:space="preserve">: </w:t>
+      </w:r>
+      <w:r>
+        <w:rPr>
+          <w:sz w:val="24"/>
+          <w:szCs w:val="24"/>
+          <w:lang w:val="en-US"/>
+        </w:rPr>
+        <w:t>Medium</w:t>
+      </w:r>
+    </w:p>
+    <w:p>
+      <w:pPr>
+        <w:jc w:val="both"/>
+        <w:rPr>
+          <w:sz w:val="24"/>
+          <w:szCs w:val="24"/>
+          <w:lang w:val="en-US"/>
+        </w:rPr>
+      </w:pPr>
+      <w:r>
+        <w:rPr>
+          <w:b/>
+          <w:bCs/>
+          <w:sz w:val="24"/>
+          <w:szCs w:val="24"/>
+          <w:lang w:val="en-US"/>
+        </w:rPr>
+        <w:lastRenderedPageBreak/>
+        <w:t>Priority Justification</w:t>
+      </w:r>
+      <w:r>
+        <w:rPr>
+          <w:sz w:val="24"/>
+          <w:szCs w:val="24"/>
+          <w:lang w:val="en-US"/>
+        </w:rPr>
+        <w:t xml:space="preserve">: </w:t>
+      </w:r>
+      <w:r>
+        <w:rPr>
+          <w:sz w:val="24"/>
+          <w:szCs w:val="24"/>
+          <w:lang w:val="en-US"/>
+        </w:rPr>
+        <w:t xml:space="preserve">While it is more convenient for users to have fast runtime, it is </w:t>
+      </w:r>
+      <w:r>
+        <w:rPr>
+          <w:sz w:val="24"/>
+          <w:szCs w:val="24"/>
+          <w:lang w:val="en-US"/>
+        </w:rPr>
+        <w:t>possible</w:t>
+      </w:r>
+      <w:r>
+        <w:rPr>
+          <w:sz w:val="24"/>
+          <w:szCs w:val="24"/>
+          <w:lang w:val="en-US"/>
+        </w:rPr>
+        <w:t xml:space="preserve"> to have workarounds</w:t>
+      </w:r>
+      <w:r>
+        <w:rPr>
+          <w:sz w:val="24"/>
+          <w:szCs w:val="24"/>
+          <w:lang w:val="en-US"/>
+        </w:rPr>
+        <w:t xml:space="preserve"> for now</w:t>
+      </w:r>
+      <w:r>
+        <w:rPr>
+          <w:sz w:val="24"/>
+          <w:szCs w:val="24"/>
+          <w:lang w:val="en-US"/>
+        </w:rPr>
+        <w:t xml:space="preserve"> (for example computing all the orders for the day at midnight, etc.) to save the budget and time resources for </w:t>
+      </w:r>
+      <w:r>
+        <w:rPr>
+          <w:sz w:val="24"/>
+          <w:szCs w:val="24"/>
+          <w:lang w:val="en-US"/>
+        </w:rPr>
+        <w:t xml:space="preserve">higher priority </w:t>
+      </w:r>
+      <w:r>
+        <w:rPr>
+          <w:sz w:val="24"/>
+          <w:szCs w:val="24"/>
+          <w:lang w:val="en-US"/>
+        </w:rPr>
+        <w:t>requirements.</w:t>
+      </w:r>
+      <w:r>
+        <w:rPr>
+          <w:sz w:val="24"/>
+          <w:szCs w:val="24"/>
+          <w:lang w:val="en-US"/>
+        </w:rPr>
+        <w:t xml:space="preserve"> </w:t>
+      </w:r>
+    </w:p>
+    <w:p>
+      <w:pPr>
+        <w:jc w:val="both"/>
+        <w:rPr>
+          <w:sz w:val="24"/>
+          <w:szCs w:val="24"/>
+          <w:lang w:val="en-US"/>
+        </w:rPr>
+      </w:pPr>
+      <w:r>
+        <w:rPr>
+          <w:sz w:val="24"/>
+          <w:szCs w:val="24"/>
+          <w:lang w:val="en-US"/>
+        </w:rPr>
+        <w:t>This is a measurable attribute of the code, so we need means to measure this:</w:t>
+      </w:r>
+    </w:p>
+    <w:p>
+      <w:pPr>
+        <w:pStyle w:val="ListParagraph"/>
+        <w:numPr>
+          <w:ilvl w:val="0"/>
+          <w:numId w:val="3"/>
+        </w:numPr>
+        <w:jc w:val="both"/>
+        <w:rPr>
+          <w:sz w:val="24"/>
+          <w:szCs w:val="24"/>
+          <w:lang w:val="en-US"/>
+        </w:rPr>
+      </w:pPr>
+      <w:r>
+        <w:rPr>
+          <w:sz w:val="24"/>
+          <w:szCs w:val="24"/>
+          <w:lang w:val="en-US"/>
+        </w:rPr>
+        <w:t>This can only be tested for the completed system, so this is a system level test that occurs late in the process.</w:t>
+      </w:r>
+    </w:p>
+    <w:p>
+      <w:pPr>
+        <w:pStyle w:val="ListParagraph"/>
+        <w:numPr>
+          <w:ilvl w:val="0"/>
+          <w:numId w:val="3"/>
+        </w:numPr>
+        <w:jc w:val="both"/>
+        <w:rPr>
+          <w:sz w:val="24"/>
+          <w:szCs w:val="24"/>
+          <w:lang w:val="en-US"/>
+        </w:rPr>
+      </w:pPr>
+      <w:r>
+        <w:rPr>
+          <w:sz w:val="24"/>
+          <w:szCs w:val="24"/>
+          <w:lang w:val="en-US"/>
+        </w:rPr>
+        <w:t>To verify, we will need to generate synthetic data containing orders for a given day and the means to run tests on this.</w:t>
+      </w:r>
+    </w:p>
+    <w:p>
+      <w:pPr>
+        <w:pStyle w:val="ListParagraph"/>
+        <w:numPr>
+          <w:ilvl w:val="0"/>
+          <w:numId w:val="3"/>
+        </w:numPr>
+        <w:jc w:val="both"/>
+        <w:rPr>
+          <w:sz w:val="24"/>
+          <w:szCs w:val="24"/>
+          <w:lang w:val="en-US"/>
+        </w:rPr>
+      </w:pPr>
+      <w:r>
+        <w:rPr>
+          <w:sz w:val="24"/>
+          <w:szCs w:val="24"/>
+          <w:lang w:val="en-US"/>
+        </w:rPr>
+        <w:t>To validate and verify, we will need logging performance of the system.</w:t>
+      </w:r>
+    </w:p>
+    <w:p>
+      <w:pPr>
+        <w:pStyle w:val="ListParagraph"/>
+        <w:numPr>
+          <w:ilvl w:val="0"/>
+          <w:numId w:val="3"/>
+        </w:numPr>
+        <w:jc w:val="both"/>
+        <w:rPr>
+          <w:sz w:val="24"/>
+          <w:szCs w:val="24"/>
+          <w:lang w:val="en-US"/>
+        </w:rPr>
+      </w:pPr>
+      <w:r>
+        <w:rPr>
+          <w:sz w:val="24"/>
+          <w:szCs w:val="24"/>
+          <w:lang w:val="en-US"/>
+        </w:rPr>
+        <w:t>This suggests the following tasks need to be scheduled into the testing:</w:t>
+      </w:r>
+    </w:p>
+    <w:p>
+      <w:pPr>
+        <w:pStyle w:val="ListParagraph"/>
+        <w:numPr>
+          <w:ilvl w:val="1"/>
+          <w:numId w:val="3"/>
+        </w:numPr>
+        <w:jc w:val="both"/>
+        <w:rPr>
+          <w:sz w:val="24"/>
+          <w:szCs w:val="24"/>
+          <w:lang w:val="en-US"/>
+        </w:rPr>
+      </w:pPr>
+      <w:r>
+        <w:rPr>
+          <w:sz w:val="24"/>
+          <w:szCs w:val="24"/>
+          <w:lang w:val="en-US"/>
+        </w:rPr>
+        <w:t>Generating synthetic data to test the</w:t>
+      </w:r>
+      <w:r>
+        <w:rPr>
+          <w:sz w:val="24"/>
+          <w:szCs w:val="24"/>
+          <w:lang w:val="en-US"/>
+        </w:rPr>
+        <w:t xml:space="preserve"> runtime of the system</w:t>
+      </w:r>
+      <w:r>
+        <w:rPr>
+          <w:sz w:val="24"/>
+          <w:szCs w:val="24"/>
+          <w:lang w:val="en-US"/>
+        </w:rPr>
+        <w:t>.</w:t>
+      </w:r>
+    </w:p>
+    <w:p>
+      <w:pPr>
+        <w:pStyle w:val="ListParagraph"/>
+        <w:numPr>
+          <w:ilvl w:val="1"/>
+          <w:numId w:val="3"/>
+        </w:numPr>
+        <w:jc w:val="both"/>
+        <w:rPr>
+          <w:sz w:val="24"/>
+          <w:szCs w:val="24"/>
+          <w:lang w:val="en-US"/>
+        </w:rPr>
+      </w:pPr>
+      <w:r>
+        <w:rPr>
+          <w:sz w:val="24"/>
+          <w:szCs w:val="24"/>
+          <w:lang w:val="en-US"/>
+        </w:rPr>
+        <w:t>Designing the logging system to capture the performance of the whole system.</w:t>
+      </w:r>
+    </w:p>
+    <w:p>
+      <w:pPr>
+        <w:pStyle w:val="ListParagraph"/>
+        <w:numPr>
+          <w:ilvl w:val="1"/>
+          <w:numId w:val="3"/>
+        </w:numPr>
+        <w:jc w:val="both"/>
+        <w:rPr>
+          <w:sz w:val="24"/>
+          <w:szCs w:val="24"/>
+          <w:lang w:val="en-US"/>
+        </w:rPr>
+      </w:pPr>
+      <w:r>
+        <w:rPr>
+          <w:sz w:val="24"/>
+          <w:szCs w:val="24"/>
+          <w:lang w:val="en-US"/>
+        </w:rPr>
+        <w:t>Ensuring the captured performance matches the requirements outlined in R2.</w:t>
+      </w:r>
+    </w:p>
+    <w:p>
+      <w:pPr>
+        <w:pStyle w:val="ListParagraph"/>
+        <w:numPr>
+          <w:ilvl w:val="1"/>
+          <w:numId w:val="3"/>
+        </w:numPr>
+        <w:jc w:val="both"/>
+        <w:rPr>
+          <w:sz w:val="24"/>
+          <w:szCs w:val="24"/>
+          <w:highlight w:val="yellow"/>
+          <w:lang w:val="en-US"/>
+        </w:rPr>
+      </w:pPr>
+      <w:r>
+        <w:rPr>
+          <w:sz w:val="24"/>
+          <w:szCs w:val="24"/>
+          <w:highlight w:val="yellow"/>
+          <w:lang w:val="en-US"/>
+        </w:rPr>
+        <w:t>Designing and implementing the analytics intended for the order data.</w:t>
+      </w:r>
+    </w:p>
+    <w:p>
+      <w:pPr>
+        <w:pStyle w:val="ListParagraph"/>
+        <w:numPr>
+          <w:ilvl w:val="1"/>
+          <w:numId w:val="3"/>
+        </w:numPr>
+        <w:jc w:val="both"/>
+        <w:rPr>
+          <w:sz w:val="24"/>
+          <w:szCs w:val="24"/>
+          <w:highlight w:val="yellow"/>
+          <w:lang w:val="en-US"/>
+        </w:rPr>
+      </w:pPr>
+      <w:r>
+        <w:rPr>
+          <w:sz w:val="24"/>
+          <w:szCs w:val="24"/>
+          <w:highlight w:val="yellow"/>
+          <w:lang w:val="en-US"/>
+        </w:rPr>
+        <w:t>Feeding collected data back into the early testing.</w:t>
+      </w:r>
+    </w:p>
+    <w:p>
+      <w:pPr>
+        <w:jc w:val="both"/>
+        <w:rPr>
+          <w:b/>
+          <w:bCs/>
+          <w:sz w:val="24"/>
+          <w:szCs w:val="24"/>
+          <w:lang w:val="en-US"/>
+        </w:rPr>
+      </w:pPr>
+    </w:p>
+    <w:p>
+      <w:pPr>
+        <w:jc w:val="both"/>
+        <w:rPr>
+          <w:sz w:val="24"/>
+          <w:szCs w:val="24"/>
+          <w:lang w:val="en-US"/>
+        </w:rPr>
+      </w:pPr>
+      <w:r>
+        <w:rPr>
+          <w:b/>
+          <w:bCs/>
+          <w:sz w:val="24"/>
+          <w:szCs w:val="24"/>
+          <w:lang w:val="en-US"/>
+        </w:rPr>
+        <w:t>R</w:t>
+      </w:r>
+      <w:r>
+        <w:rPr>
+          <w:b/>
+          <w:bCs/>
+          <w:sz w:val="24"/>
+          <w:szCs w:val="24"/>
+          <w:lang w:val="en-US"/>
+        </w:rPr>
+        <w:t>3</w:t>
+      </w:r>
+      <w:r>
+        <w:rPr>
+          <w:b/>
+          <w:bCs/>
+          <w:sz w:val="24"/>
+          <w:szCs w:val="24"/>
+          <w:lang w:val="en-US"/>
+        </w:rPr>
+        <w:t xml:space="preserve">: </w:t>
+      </w:r>
+      <w:r>
+        <w:rPr>
+          <w:i/>
+          <w:iCs/>
+          <w:sz w:val="24"/>
+          <w:szCs w:val="24"/>
+          <w:lang w:val="en-US"/>
+        </w:rPr>
+        <w:t>The drone must enter pre-defined no-fly zones where people are crowded together to minimize the consequences of impact in case of hardware of software failure.</w:t>
+      </w:r>
+    </w:p>
+    <w:p>
+      <w:pPr>
+        <w:jc w:val="both"/>
+        <w:rPr>
+          <w:sz w:val="24"/>
+          <w:szCs w:val="24"/>
+          <w:lang w:val="en-US"/>
+        </w:rPr>
+      </w:pPr>
+      <w:r>
+        <w:rPr>
+          <w:b/>
+          <w:bCs/>
+          <w:sz w:val="24"/>
+          <w:szCs w:val="24"/>
+          <w:lang w:val="en-US"/>
+        </w:rPr>
+        <w:t>Priority</w:t>
+      </w:r>
+      <w:r>
+        <w:rPr>
+          <w:sz w:val="24"/>
+          <w:szCs w:val="24"/>
+          <w:lang w:val="en-US"/>
+        </w:rPr>
+        <w:t xml:space="preserve">: High. </w:t>
+      </w:r>
+    </w:p>
+    <w:p>
+      <w:pPr>
+        <w:jc w:val="both"/>
+        <w:rPr>
+          <w:sz w:val="24"/>
+          <w:szCs w:val="24"/>
+          <w:lang w:val="en-US"/>
+        </w:rPr>
+      </w:pPr>
+      <w:r>
+        <w:rPr>
+          <w:b/>
+          <w:bCs/>
+          <w:sz w:val="24"/>
+          <w:szCs w:val="24"/>
+          <w:lang w:val="en-US"/>
+        </w:rPr>
+        <w:t>Priority Justification</w:t>
+      </w:r>
+      <w:r>
+        <w:rPr>
+          <w:sz w:val="24"/>
+          <w:szCs w:val="24"/>
+          <w:lang w:val="en-US"/>
+        </w:rPr>
+        <w:t xml:space="preserve">: </w:t>
+      </w:r>
+      <w:r>
+        <w:rPr>
+          <w:sz w:val="24"/>
+          <w:szCs w:val="24"/>
+          <w:lang w:val="en-US"/>
+        </w:rPr>
+        <w:t>In some cases, the no-fly zones can include military/private areas or places where people are crowded. Drone entering such areas can cause legal issues (military areas), also incur financial costs due to fines of entering such areas and could provide important safety concerns if the drone malfunctions or crashes inside these zones, damaging property or hurting people.</w:t>
+      </w:r>
+    </w:p>
+    <w:p>
+      <w:pPr>
+        <w:jc w:val="both"/>
+        <w:rPr>
+          <w:sz w:val="24"/>
+          <w:szCs w:val="24"/>
+          <w:lang w:val="en-US"/>
+        </w:rPr>
+      </w:pPr>
+    </w:p>
+    <w:p>
+      <w:pPr>
+        <w:jc w:val="both"/>
+        <w:rPr>
+          <w:sz w:val="24"/>
+          <w:szCs w:val="24"/>
+          <w:lang w:val="en-US"/>
+        </w:rPr>
+      </w:pPr>
+      <w:r>
+        <w:rPr>
+          <w:sz w:val="24"/>
+          <w:szCs w:val="24"/>
+          <w:lang w:val="en-US"/>
+        </w:rPr>
         <w:t xml:space="preserve">This requirement </w:t>
       </w:r>
       <w:r>
@@ -672,7 +1647,7 @@
     </w:p>
     <w:p>
       <w:pPr>
-        <w:pStyle w:val="Sraopastraipa"/>
+        <w:pStyle w:val="ListParagraph"/>
         <w:numPr>
           <w:ilvl w:val="0"/>
           <w:numId w:val="2"/>
@@ -690,6 +1665,7 @@
           <w:szCs w:val="24"/>
           <w:lang w:val="en-US"/>
         </w:rPr>
+        <w:lastRenderedPageBreak/>
         <w:t xml:space="preserve">Thorough unit tests for the line-segment intersection algorithm and </w:t>
       </w:r>
       <w:r>
@@ -711,7 +1687,7 @@
     </w:p>
     <w:p>
       <w:pPr>
-        <w:pStyle w:val="Sraopastraipa"/>
+        <w:pStyle w:val="ListParagraph"/>
         <w:numPr>
           <w:ilvl w:val="0"/>
           <w:numId w:val="2"/>
@@ -759,715 +1735,6 @@
           <w:lang w:val="en-US"/>
         </w:rPr>
       </w:pPr>
-      <w:r>
-        <w:rPr>
-          <w:b/>
-          <w:bCs/>
-          <w:sz w:val="24"/>
-          <w:szCs w:val="24"/>
-          <w:lang w:val="en-US"/>
-        </w:rPr>
-        <w:t>R2</w:t>
-      </w:r>
-      <w:r>
-        <w:rPr>
-          <w:sz w:val="24"/>
-          <w:szCs w:val="24"/>
-          <w:lang w:val="en-US"/>
-        </w:rPr>
-        <w:t xml:space="preserve">: </w:t>
-      </w:r>
-      <w:r>
-        <w:rPr>
-          <w:i/>
-          <w:iCs/>
-          <w:sz w:val="24"/>
-          <w:szCs w:val="24"/>
-          <w:lang w:val="en-US"/>
-        </w:rPr>
-        <w:t>The orders and no-fly zones shall be deserialized from the REST server (from JSON format), with the REST server URL address provided in the console input.</w:t>
-      </w:r>
-    </w:p>
-    <w:p>
-      <w:pPr>
-        <w:jc w:val="both"/>
-        <w:rPr>
-          <w:sz w:val="24"/>
-          <w:szCs w:val="24"/>
-          <w:lang w:val="en-US"/>
-        </w:rPr>
-      </w:pPr>
-      <w:r>
-        <w:rPr>
-          <w:b/>
-          <w:bCs/>
-          <w:sz w:val="24"/>
-          <w:szCs w:val="24"/>
-          <w:lang w:val="en-US"/>
-        </w:rPr>
-        <w:t>Priority</w:t>
-      </w:r>
-      <w:r>
-        <w:rPr>
-          <w:sz w:val="24"/>
-          <w:szCs w:val="24"/>
-          <w:lang w:val="en-US"/>
-        </w:rPr>
-        <w:t>: High. The other teams working on this project have made sure that all data shall be found on the REST server. Additionally, the data might change between the different executions, when, for example, a new order is placed, or the no-fly zones are updated. The URL address of the REST might change itself, so it is important to make sure it is not hard coded in the application. Therefore, in order to make sure that the operational data is correct and up-to-date, it is essential to ensure that it is retrieved from the REST server.</w:t>
-      </w:r>
-    </w:p>
-    <w:p>
-      <w:pPr>
-        <w:jc w:val="both"/>
-        <w:rPr>
-          <w:sz w:val="24"/>
-          <w:szCs w:val="24"/>
-          <w:lang w:val="en-US"/>
-        </w:rPr>
-      </w:pPr>
-      <w:r>
-        <w:rPr>
-          <w:sz w:val="24"/>
-          <w:szCs w:val="24"/>
-          <w:lang w:val="en-US"/>
-        </w:rPr>
-        <w:t xml:space="preserve">The requirement can </w:t>
-      </w:r>
-      <w:r>
-        <w:rPr>
-          <w:sz w:val="24"/>
-          <w:szCs w:val="24"/>
-          <w:lang w:val="en-US"/>
-        </w:rPr>
-        <w:t>also be divided into subproblems according to the partition principle</w:t>
-      </w:r>
-      <w:r>
-        <w:rPr>
-          <w:sz w:val="24"/>
-          <w:szCs w:val="24"/>
-          <w:lang w:val="en-US"/>
-        </w:rPr>
-        <w:t>:</w:t>
-      </w:r>
-      <w:r>
-        <w:rPr>
-          <w:sz w:val="24"/>
-          <w:szCs w:val="24"/>
-          <w:lang w:val="en-US"/>
-        </w:rPr>
-        <w:t xml:space="preserve"> </w:t>
-      </w:r>
-    </w:p>
-    <w:p>
-      <w:pPr>
-        <w:pStyle w:val="Sraopastraipa"/>
-        <w:numPr>
-          <w:ilvl w:val="0"/>
-          <w:numId w:val="1"/>
-        </w:numPr>
-        <w:jc w:val="both"/>
-        <w:rPr>
-          <w:sz w:val="24"/>
-          <w:szCs w:val="24"/>
-          <w:lang w:val="en-US"/>
-        </w:rPr>
-      </w:pPr>
-      <w:r>
-        <w:rPr>
-          <w:sz w:val="24"/>
-          <w:szCs w:val="24"/>
-          <w:lang w:val="en-US"/>
-        </w:rPr>
-        <w:t xml:space="preserve">Firstly, the functionality to deserialize JSON format data into objects </w:t>
-      </w:r>
-      <w:r>
-        <w:rPr>
-          <w:sz w:val="24"/>
-          <w:szCs w:val="24"/>
-          <w:lang w:val="en-US"/>
-        </w:rPr>
-        <w:t>can</w:t>
-      </w:r>
-      <w:r>
-        <w:rPr>
-          <w:sz w:val="24"/>
-          <w:szCs w:val="24"/>
-          <w:lang w:val="en-US"/>
-        </w:rPr>
-        <w:t xml:space="preserve"> be</w:t>
-      </w:r>
-      <w:r>
-        <w:rPr>
-          <w:sz w:val="24"/>
-          <w:szCs w:val="24"/>
-          <w:lang w:val="en-US"/>
-        </w:rPr>
-        <w:t xml:space="preserve"> unit</w:t>
-      </w:r>
-      <w:r>
-        <w:rPr>
-          <w:sz w:val="24"/>
-          <w:szCs w:val="24"/>
-          <w:lang w:val="en-US"/>
-        </w:rPr>
-        <w:t xml:space="preserve"> tested without accessing the server in order to ensure that the deserialization does not rely on server connection. This requires additional setup to </w:t>
-      </w:r>
-      <w:r>
-        <w:rPr>
-          <w:sz w:val="24"/>
-          <w:szCs w:val="24"/>
-          <w:lang w:val="en-US"/>
-        </w:rPr>
-        <w:t>imitate server connection. The JSON files for unit testing can be generated manually.</w:t>
-      </w:r>
-    </w:p>
-    <w:p>
-      <w:pPr>
-        <w:pStyle w:val="Sraopastraipa"/>
-        <w:numPr>
-          <w:ilvl w:val="0"/>
-          <w:numId w:val="1"/>
-        </w:numPr>
-        <w:jc w:val="both"/>
-        <w:rPr>
-          <w:sz w:val="24"/>
-          <w:szCs w:val="24"/>
-          <w:lang w:val="en-US"/>
-        </w:rPr>
-      </w:pPr>
-      <w:r>
-        <w:rPr>
-          <w:sz w:val="24"/>
-          <w:szCs w:val="24"/>
-          <w:lang w:val="en-US"/>
-        </w:rPr>
-        <w:t xml:space="preserve">A later suit of tests that ensure the deserialization </w:t>
-      </w:r>
-      <w:r>
-        <w:rPr>
-          <w:sz w:val="24"/>
-          <w:szCs w:val="24"/>
-          <w:lang w:val="en-US"/>
-        </w:rPr>
-        <w:t>integrates well with the</w:t>
-      </w:r>
-      <w:r>
-        <w:rPr>
-          <w:sz w:val="24"/>
-          <w:szCs w:val="24"/>
-          <w:lang w:val="en-US"/>
-        </w:rPr>
-        <w:t xml:space="preserve"> </w:t>
-      </w:r>
-      <w:r>
-        <w:rPr>
-          <w:sz w:val="24"/>
-          <w:szCs w:val="24"/>
-          <w:lang w:val="en-US"/>
-        </w:rPr>
-        <w:t>data access</w:t>
-      </w:r>
-      <w:r>
-        <w:rPr>
-          <w:sz w:val="24"/>
-          <w:szCs w:val="24"/>
-          <w:lang w:val="en-US"/>
-        </w:rPr>
-        <w:t xml:space="preserve"> from the server to ensure requirement R2 is satisfied.</w:t>
-      </w:r>
-      <w:r>
-        <w:rPr>
-          <w:sz w:val="24"/>
-          <w:szCs w:val="24"/>
-          <w:lang w:val="en-US"/>
-        </w:rPr>
-        <w:t xml:space="preserve"> There should also be inspection so that only data from the server is used.</w:t>
-      </w:r>
-    </w:p>
-    <w:p>
-      <w:pPr>
-        <w:jc w:val="both"/>
-        <w:rPr>
-          <w:sz w:val="24"/>
-          <w:szCs w:val="24"/>
-          <w:lang w:val="en-US"/>
-        </w:rPr>
-      </w:pPr>
-      <w:r>
-        <w:rPr>
-          <w:b/>
-          <w:bCs/>
-          <w:sz w:val="24"/>
-          <w:szCs w:val="24"/>
-          <w:lang w:val="en-US"/>
-        </w:rPr>
-        <w:t>R3</w:t>
-      </w:r>
-      <w:r>
-        <w:rPr>
-          <w:sz w:val="24"/>
-          <w:szCs w:val="24"/>
-          <w:lang w:val="en-US"/>
-        </w:rPr>
-        <w:t xml:space="preserve">: </w:t>
-      </w:r>
-      <w:r>
-        <w:rPr>
-          <w:i/>
-          <w:iCs/>
-          <w:sz w:val="24"/>
-          <w:szCs w:val="24"/>
-          <w:lang w:val="en-US"/>
-        </w:rPr>
-        <w:t>The system should aim to have a runtime of 60 seconds or less before terminating. This runtime should be achieved on a machine that has its system specifications similar to or better than the machine student.compute.inf.ed.ac.uk when it is lightly loaded (i.e., when the who command lists fewer than ten users using the machine).</w:t>
-      </w:r>
-    </w:p>
-    <w:p>
-      <w:pPr>
-        <w:jc w:val="both"/>
-        <w:rPr>
-          <w:sz w:val="24"/>
-          <w:szCs w:val="24"/>
-          <w:lang w:val="en-US"/>
-        </w:rPr>
-      </w:pPr>
-      <w:r>
-        <w:rPr>
-          <w:b/>
-          <w:bCs/>
-          <w:sz w:val="24"/>
-          <w:szCs w:val="24"/>
-          <w:lang w:val="en-US"/>
-        </w:rPr>
-        <w:lastRenderedPageBreak/>
-        <w:t>Priority</w:t>
-      </w:r>
-      <w:r>
-        <w:rPr>
-          <w:sz w:val="24"/>
-          <w:szCs w:val="24"/>
-          <w:lang w:val="en-US"/>
-        </w:rPr>
-        <w:t xml:space="preserve">: </w:t>
-      </w:r>
-      <w:r>
-        <w:rPr>
-          <w:sz w:val="24"/>
-          <w:szCs w:val="24"/>
-          <w:lang w:val="en-US"/>
-        </w:rPr>
-        <w:t>This is a lower priority requirement</w:t>
-      </w:r>
-      <w:r>
-        <w:rPr>
-          <w:sz w:val="24"/>
-          <w:szCs w:val="24"/>
-          <w:lang w:val="en-US"/>
-        </w:rPr>
-        <w:t xml:space="preserve">. While it is more convenient for users to have fast runtime, it is now possible to have workarounds (for example computing all the orders for the day at midnight, etc.) to save the budget and time resources for </w:t>
-      </w:r>
-      <w:r>
-        <w:rPr>
-          <w:sz w:val="24"/>
-          <w:szCs w:val="24"/>
-          <w:lang w:val="en-US"/>
-        </w:rPr>
-        <w:t xml:space="preserve">higher priority </w:t>
-      </w:r>
-      <w:r>
-        <w:rPr>
-          <w:sz w:val="24"/>
-          <w:szCs w:val="24"/>
-          <w:lang w:val="en-US"/>
-        </w:rPr>
-        <w:t>requirements.</w:t>
-      </w:r>
-      <w:r>
-        <w:rPr>
-          <w:sz w:val="24"/>
-          <w:szCs w:val="24"/>
-          <w:lang w:val="en-US"/>
-        </w:rPr>
-        <w:t xml:space="preserve"> </w:t>
-      </w:r>
-    </w:p>
-    <w:p>
-      <w:pPr>
-        <w:jc w:val="both"/>
-        <w:rPr>
-          <w:sz w:val="24"/>
-          <w:szCs w:val="24"/>
-          <w:lang w:val="en-US"/>
-        </w:rPr>
-      </w:pPr>
-      <w:r>
-        <w:rPr>
-          <w:sz w:val="24"/>
-          <w:szCs w:val="24"/>
-          <w:lang w:val="en-US"/>
-        </w:rPr>
-        <w:t>This is a measurable attribute of the code, so we need means to measure this:</w:t>
-      </w:r>
-    </w:p>
-    <w:p>
-      <w:pPr>
-        <w:pStyle w:val="Sraopastraipa"/>
-        <w:numPr>
-          <w:ilvl w:val="0"/>
-          <w:numId w:val="3"/>
-        </w:numPr>
-        <w:jc w:val="both"/>
-        <w:rPr>
-          <w:sz w:val="24"/>
-          <w:szCs w:val="24"/>
-          <w:lang w:val="en-US"/>
-        </w:rPr>
-      </w:pPr>
-      <w:r>
-        <w:rPr>
-          <w:sz w:val="24"/>
-          <w:szCs w:val="24"/>
-          <w:lang w:val="en-US"/>
-        </w:rPr>
-        <w:t>This can only be tested for the completed system, so this is a system level test that occurs late in the process.</w:t>
-      </w:r>
-    </w:p>
-    <w:p>
-      <w:pPr>
-        <w:pStyle w:val="Sraopastraipa"/>
-        <w:numPr>
-          <w:ilvl w:val="0"/>
-          <w:numId w:val="3"/>
-        </w:numPr>
-        <w:jc w:val="both"/>
-        <w:rPr>
-          <w:sz w:val="24"/>
-          <w:szCs w:val="24"/>
-          <w:lang w:val="en-US"/>
-        </w:rPr>
-      </w:pPr>
-      <w:r>
-        <w:rPr>
-          <w:sz w:val="24"/>
-          <w:szCs w:val="24"/>
-          <w:lang w:val="en-US"/>
-        </w:rPr>
-        <w:t>To verify, we will need to generate synthetic data containing orders for a given day and the means to run tests on this.</w:t>
-      </w:r>
-    </w:p>
-    <w:p>
-      <w:pPr>
-        <w:pStyle w:val="Sraopastraipa"/>
-        <w:numPr>
-          <w:ilvl w:val="0"/>
-          <w:numId w:val="3"/>
-        </w:numPr>
-        <w:jc w:val="both"/>
-        <w:rPr>
-          <w:sz w:val="24"/>
-          <w:szCs w:val="24"/>
-          <w:lang w:val="en-US"/>
-        </w:rPr>
-      </w:pPr>
-      <w:r>
-        <w:rPr>
-          <w:sz w:val="24"/>
-          <w:szCs w:val="24"/>
-          <w:lang w:val="en-US"/>
-        </w:rPr>
-        <w:t>To validate and verify, we will need logging performance of the system.</w:t>
-      </w:r>
-    </w:p>
-    <w:p>
-      <w:pPr>
-        <w:pStyle w:val="Sraopastraipa"/>
-        <w:numPr>
-          <w:ilvl w:val="0"/>
-          <w:numId w:val="3"/>
-        </w:numPr>
-        <w:jc w:val="both"/>
-        <w:rPr>
-          <w:sz w:val="24"/>
-          <w:szCs w:val="24"/>
-          <w:lang w:val="en-US"/>
-        </w:rPr>
-      </w:pPr>
-      <w:r>
-        <w:rPr>
-          <w:sz w:val="24"/>
-          <w:szCs w:val="24"/>
-          <w:lang w:val="en-US"/>
-        </w:rPr>
-        <w:t>This suggests the following tasks need to be scheduled into the testing:</w:t>
-      </w:r>
-    </w:p>
-    <w:p>
-      <w:pPr>
-        <w:pStyle w:val="Sraopastraipa"/>
-        <w:numPr>
-          <w:ilvl w:val="1"/>
-          <w:numId w:val="3"/>
-        </w:numPr>
-        <w:jc w:val="both"/>
-        <w:rPr>
-          <w:sz w:val="24"/>
-          <w:szCs w:val="24"/>
-          <w:lang w:val="en-US"/>
-        </w:rPr>
-      </w:pPr>
-      <w:r>
-        <w:rPr>
-          <w:sz w:val="24"/>
-          <w:szCs w:val="24"/>
-          <w:lang w:val="en-US"/>
-        </w:rPr>
-        <w:t>Generating synthetic data to test the</w:t>
-      </w:r>
-      <w:r>
-        <w:rPr>
-          <w:sz w:val="24"/>
-          <w:szCs w:val="24"/>
-          <w:lang w:val="en-US"/>
-        </w:rPr>
-        <w:t xml:space="preserve"> runtime of the system</w:t>
-      </w:r>
-      <w:r>
-        <w:rPr>
-          <w:sz w:val="24"/>
-          <w:szCs w:val="24"/>
-          <w:lang w:val="en-US"/>
-        </w:rPr>
-        <w:t>.</w:t>
-      </w:r>
-    </w:p>
-    <w:p>
-      <w:pPr>
-        <w:pStyle w:val="Sraopastraipa"/>
-        <w:numPr>
-          <w:ilvl w:val="1"/>
-          <w:numId w:val="3"/>
-        </w:numPr>
-        <w:jc w:val="both"/>
-        <w:rPr>
-          <w:sz w:val="24"/>
-          <w:szCs w:val="24"/>
-          <w:lang w:val="en-US"/>
-        </w:rPr>
-      </w:pPr>
-      <w:r>
-        <w:rPr>
-          <w:sz w:val="24"/>
-          <w:szCs w:val="24"/>
-          <w:lang w:val="en-US"/>
-        </w:rPr>
-        <w:t>Designing the logging system to capture the performance of the whole system.</w:t>
-      </w:r>
-    </w:p>
-    <w:p>
-      <w:pPr>
-        <w:pStyle w:val="Sraopastraipa"/>
-        <w:numPr>
-          <w:ilvl w:val="1"/>
-          <w:numId w:val="3"/>
-        </w:numPr>
-        <w:jc w:val="both"/>
-        <w:rPr>
-          <w:sz w:val="24"/>
-          <w:szCs w:val="24"/>
-          <w:highlight w:val="yellow"/>
-          <w:lang w:val="en-US"/>
-        </w:rPr>
-      </w:pPr>
-      <w:r>
-        <w:rPr>
-          <w:sz w:val="24"/>
-          <w:szCs w:val="24"/>
-          <w:highlight w:val="yellow"/>
-          <w:lang w:val="en-US"/>
-        </w:rPr>
-        <w:t xml:space="preserve">Designing and implementing the analytics intended for the </w:t>
-      </w:r>
-      <w:r>
-        <w:rPr>
-          <w:sz w:val="24"/>
-          <w:szCs w:val="24"/>
-          <w:highlight w:val="yellow"/>
-          <w:lang w:val="en-US"/>
-        </w:rPr>
-        <w:t>order</w:t>
-      </w:r>
-      <w:r>
-        <w:rPr>
-          <w:sz w:val="24"/>
-          <w:szCs w:val="24"/>
-          <w:highlight w:val="yellow"/>
-          <w:lang w:val="en-US"/>
-        </w:rPr>
-        <w:t xml:space="preserve"> data.</w:t>
-      </w:r>
-    </w:p>
-    <w:p>
-      <w:pPr>
-        <w:pStyle w:val="Sraopastraipa"/>
-        <w:numPr>
-          <w:ilvl w:val="1"/>
-          <w:numId w:val="3"/>
-        </w:numPr>
-        <w:jc w:val="both"/>
-        <w:rPr>
-          <w:sz w:val="24"/>
-          <w:szCs w:val="24"/>
-          <w:lang w:val="en-US"/>
-        </w:rPr>
-      </w:pPr>
-      <w:r>
-        <w:rPr>
-          <w:sz w:val="24"/>
-          <w:szCs w:val="24"/>
-          <w:lang w:val="en-US"/>
-        </w:rPr>
-        <w:t>Feeding collected data back into the early testing</w:t>
-      </w:r>
-      <w:r>
-        <w:rPr>
-          <w:sz w:val="24"/>
-          <w:szCs w:val="24"/>
-          <w:lang w:val="en-US"/>
-        </w:rPr>
-        <w:t>.</w:t>
-      </w:r>
-    </w:p>
-    <w:p>
-      <w:pPr>
-        <w:jc w:val="both"/>
-        <w:rPr>
-          <w:sz w:val="24"/>
-          <w:szCs w:val="24"/>
-          <w:lang w:val="en-US"/>
-        </w:rPr>
-      </w:pPr>
-    </w:p>
-    <w:p>
-      <w:pPr>
-        <w:jc w:val="both"/>
-        <w:rPr>
-          <w:sz w:val="24"/>
-          <w:szCs w:val="24"/>
-          <w:highlight w:val="yellow"/>
-          <w:lang w:val="en-US"/>
-        </w:rPr>
-      </w:pPr>
-      <w:r>
-        <w:rPr>
-          <w:b/>
-          <w:bCs/>
-          <w:sz w:val="24"/>
-          <w:szCs w:val="24"/>
-          <w:highlight w:val="yellow"/>
-          <w:lang w:val="en-US"/>
-        </w:rPr>
-        <w:t>R</w:t>
-      </w:r>
-      <w:r>
-        <w:rPr>
-          <w:b/>
-          <w:bCs/>
-          <w:sz w:val="24"/>
-          <w:szCs w:val="24"/>
-          <w:highlight w:val="yellow"/>
-          <w:lang w:val="en-US"/>
-        </w:rPr>
-        <w:t>4</w:t>
-      </w:r>
-      <w:r>
-        <w:rPr>
-          <w:sz w:val="24"/>
-          <w:szCs w:val="24"/>
-          <w:highlight w:val="yellow"/>
-          <w:lang w:val="en-US"/>
-        </w:rPr>
-        <w:t xml:space="preserve">: </w:t>
-      </w:r>
-      <w:r>
-        <w:rPr>
-          <w:i/>
-          <w:iCs/>
-          <w:sz w:val="24"/>
-          <w:szCs w:val="24"/>
-          <w:highlight w:val="yellow"/>
-          <w:lang w:val="en-US"/>
-        </w:rPr>
-        <w:t>The order details shall be validated for correctness (Credit card number, expiry date, cvv number, total cost of the order, pizza names, pizza count, pizza supplier). The precise validation details are explained in the Requirements document.</w:t>
-      </w:r>
-    </w:p>
-    <w:p>
-      <w:pPr>
-        <w:jc w:val="both"/>
-        <w:rPr>
-          <w:sz w:val="24"/>
-          <w:szCs w:val="24"/>
-          <w:highlight w:val="yellow"/>
-          <w:lang w:val="en-US"/>
-        </w:rPr>
-      </w:pPr>
-      <w:r>
-        <w:rPr>
-          <w:b/>
-          <w:bCs/>
-          <w:sz w:val="24"/>
-          <w:szCs w:val="24"/>
-          <w:highlight w:val="yellow"/>
-          <w:lang w:val="en-US"/>
-        </w:rPr>
-        <w:t>Priority</w:t>
-      </w:r>
-      <w:r>
-        <w:rPr>
-          <w:sz w:val="24"/>
-          <w:szCs w:val="24"/>
-          <w:highlight w:val="yellow"/>
-          <w:lang w:val="en-US"/>
-        </w:rPr>
-        <w:t>: High. If the system delivers orders that are not validated, it may cause financial difficulties to the owners of the PizzaDronz service. For example, users could input arbitrary credit card details and get a pizza delivered without payment – so it is very important to validate all details before delivering pizza to an order.</w:t>
-      </w:r>
-    </w:p>
-    <w:p>
-      <w:pPr>
-        <w:jc w:val="both"/>
-        <w:rPr>
-          <w:sz w:val="24"/>
-          <w:szCs w:val="24"/>
-          <w:lang w:val="en-US"/>
-        </w:rPr>
-      </w:pPr>
-      <w:r>
-        <w:rPr>
-          <w:sz w:val="24"/>
-          <w:szCs w:val="24"/>
-          <w:highlight w:val="yellow"/>
-          <w:lang w:val="en-US"/>
-        </w:rPr>
-        <w:t>The requirement is of high importance</w:t>
-      </w:r>
-      <w:r>
-        <w:rPr>
-          <w:sz w:val="24"/>
-          <w:szCs w:val="24"/>
-          <w:highlight w:val="yellow"/>
-          <w:lang w:val="en-US"/>
-        </w:rPr>
-        <w:t xml:space="preserve"> and can be tested using unit tests</w:t>
-      </w:r>
-    </w:p>
-    <w:p>
-      <w:pPr>
-        <w:jc w:val="both"/>
-        <w:rPr>
-          <w:sz w:val="24"/>
-          <w:szCs w:val="24"/>
-          <w:lang w:val="en-US"/>
-        </w:rPr>
-      </w:pPr>
     </w:p>
     <w:p>
       <w:pPr>
@@ -1545,7 +1812,7 @@
     </w:p>
     <w:p>
       <w:pPr>
-        <w:pStyle w:val="Sraopastraipa"/>
+        <w:pStyle w:val="ListParagraph"/>
         <w:numPr>
           <w:ilvl w:val="0"/>
           <w:numId w:val="5"/>
@@ -1563,12 +1830,28 @@
           <w:szCs w:val="24"/>
           <w:lang w:val="en-US"/>
         </w:rPr>
-        <w:t xml:space="preserve">R1: This would require data for the tests. </w:t>
-      </w:r>
-    </w:p>
-    <w:p>
-      <w:pPr>
-        <w:pStyle w:val="Sraopastraipa"/>
+        <w:t>R</w:t>
+      </w:r>
+      <w:r>
+        <w:rPr>
+          <w:sz w:val="24"/>
+          <w:szCs w:val="24"/>
+          <w:lang w:val="en-US"/>
+        </w:rPr>
+        <w:t>1</w:t>
+      </w:r>
+      <w:r>
+        <w:rPr>
+          <w:sz w:val="24"/>
+          <w:szCs w:val="24"/>
+          <w:lang w:val="en-US"/>
+        </w:rPr>
+        <w:t>: This would require artificial JSON order data as well as a working REST server that contains (simulated) orders for testing.</w:t>
+      </w:r>
+    </w:p>
+    <w:p>
+      <w:pPr>
+        <w:pStyle w:val="ListParagraph"/>
         <w:numPr>
           <w:ilvl w:val="1"/>
           <w:numId w:val="5"/>
@@ -1586,93 +1869,28 @@
           <w:szCs w:val="24"/>
           <w:lang w:val="en-US"/>
         </w:rPr>
-        <w:t>Th</w:t>
-      </w:r>
-      <w:r>
-        <w:rPr>
-          <w:sz w:val="24"/>
-          <w:szCs w:val="24"/>
-          <w:lang w:val="en-US"/>
-        </w:rPr>
-        <w:t xml:space="preserve">ere must be a wide range of coordinates to test for the drone to make sure the requirement is satisfied. </w:t>
-      </w:r>
-      <w:r>
-        <w:rPr>
-          <w:sz w:val="24"/>
-          <w:szCs w:val="24"/>
-          <w:lang w:val="en-US"/>
-        </w:rPr>
-        <w:t>This would require some effort generating</w:t>
-      </w:r>
-      <w:r>
-        <w:rPr>
-          <w:sz w:val="24"/>
-          <w:szCs w:val="24"/>
-          <w:lang w:val="en-US"/>
-        </w:rPr>
-        <w:t xml:space="preserve"> both the</w:t>
-      </w:r>
-      <w:r>
-        <w:rPr>
-          <w:sz w:val="24"/>
-          <w:szCs w:val="24"/>
-          <w:lang w:val="en-US"/>
-        </w:rPr>
-        <w:t xml:space="preserve"> coordinates</w:t>
-      </w:r>
-      <w:r>
-        <w:rPr>
-          <w:sz w:val="24"/>
-          <w:szCs w:val="24"/>
-          <w:lang w:val="en-US"/>
-        </w:rPr>
-        <w:t xml:space="preserve"> of the drone and no-fly zones</w:t>
-      </w:r>
-      <w:r>
-        <w:rPr>
-          <w:sz w:val="24"/>
-          <w:szCs w:val="24"/>
-          <w:lang w:val="en-US"/>
-        </w:rPr>
-        <w:t xml:space="preserve"> </w:t>
-      </w:r>
-      <w:r>
-        <w:rPr>
-          <w:sz w:val="24"/>
-          <w:szCs w:val="24"/>
-          <w:lang w:val="en-US"/>
-        </w:rPr>
-        <w:t>and checking the output meets the specification</w:t>
-      </w:r>
-      <w:r>
-        <w:rPr>
-          <w:sz w:val="24"/>
-          <w:szCs w:val="24"/>
-          <w:lang w:val="en-US"/>
-        </w:rPr>
-        <w:t>.</w:t>
-      </w:r>
-      <w:r>
-        <w:rPr>
-          <w:sz w:val="24"/>
-          <w:szCs w:val="24"/>
-          <w:lang w:val="en-US"/>
-        </w:rPr>
-        <w:t xml:space="preserve"> The coordinates can be generated manually, to ensure numerous edge cases are covered, as well as some usual cases that are expected to commonly occur. Additionally, some randomized coordinate generator can be </w:t>
-      </w:r>
-      <w:r>
-        <w:rPr>
-          <w:sz w:val="24"/>
-          <w:szCs w:val="24"/>
-          <w:lang w:val="en-US"/>
-        </w:rPr>
-        <w:lastRenderedPageBreak/>
-        <w:t>used to ensure the requirement is satisfied even with some potentially unexpected inputs, but this requires additional scaffolding that needs to be scheduled early in the development process.</w:t>
-      </w:r>
-    </w:p>
-    <w:p>
-      <w:pPr>
-        <w:pStyle w:val="Sraopastraipa"/>
+        <w:t>The deserialization must not rely on the server connection, as mentioned in the earlier part. This requires additional s</w:t>
+      </w:r>
+      <w:r>
+        <w:rPr>
+          <w:sz w:val="24"/>
+          <w:szCs w:val="24"/>
+          <w:lang w:val="en-US"/>
+        </w:rPr>
+        <w:t>caffolding and instrumentation</w:t>
+      </w:r>
+      <w:r>
+        <w:rPr>
+          <w:sz w:val="24"/>
+          <w:szCs w:val="24"/>
+          <w:lang w:val="en-US"/>
+        </w:rPr>
+        <w:t xml:space="preserve"> to imitate server connection. The JSON files for unit testing can be generated manually due to limited resources allocated for this project.</w:t>
+      </w:r>
+    </w:p>
+    <w:p>
+      <w:pPr>
+        <w:pStyle w:val="ListParagraph"/>
         <w:numPr>
           <w:ilvl w:val="1"/>
           <w:numId w:val="5"/>
@@ -1690,20 +1908,235 @@
           <w:szCs w:val="24"/>
           <w:lang w:val="en-US"/>
         </w:rPr>
-        <w:t>The inspection of the line-intersection algorithm does not need any scaffolding or instrumentation. However, the algorithm must be thoroughly tested using unit tests, using a wide range of scenarios, including edge cases.</w:t>
-      </w:r>
-      <w:r>
-        <w:rPr>
-          <w:sz w:val="24"/>
-          <w:szCs w:val="24"/>
-          <w:lang w:val="en-US"/>
-        </w:rPr>
-        <w:t xml:space="preserve"> This must also be planned even earlier, since a large part of the system depends on this algorithm.</w:t>
-      </w:r>
-    </w:p>
-    <w:p>
-      <w:pPr>
-        <w:pStyle w:val="Sraopastraipa"/>
+        <w:t>For the server</w:t>
+      </w:r>
+      <w:r>
+        <w:rPr>
+          <w:sz w:val="24"/>
+          <w:szCs w:val="24"/>
+          <w:lang w:val="en-US"/>
+        </w:rPr>
+        <w:t xml:space="preserve"> access</w:t>
+      </w:r>
+      <w:r>
+        <w:rPr>
+          <w:sz w:val="24"/>
+          <w:szCs w:val="24"/>
+          <w:lang w:val="en-US"/>
+        </w:rPr>
+        <w:t xml:space="preserve"> integration</w:t>
+      </w:r>
+      <w:r>
+        <w:rPr>
+          <w:sz w:val="24"/>
+          <w:szCs w:val="24"/>
+          <w:lang w:val="en-US"/>
+        </w:rPr>
+        <w:t xml:space="preserve"> with deserialization</w:t>
+      </w:r>
+      <w:r>
+        <w:rPr>
+          <w:sz w:val="24"/>
+          <w:szCs w:val="24"/>
+          <w:lang w:val="en-US"/>
+        </w:rPr>
+        <w:t xml:space="preserve"> </w:t>
+      </w:r>
+      <w:r>
+        <w:rPr>
+          <w:sz w:val="24"/>
+          <w:szCs w:val="24"/>
+          <w:lang w:val="en-US"/>
+        </w:rPr>
+        <w:t>tests,</w:t>
+      </w:r>
+      <w:r>
+        <w:rPr>
+          <w:sz w:val="24"/>
+          <w:szCs w:val="24"/>
+          <w:lang w:val="en-US"/>
+        </w:rPr>
+        <w:t xml:space="preserve"> we need a working and accessible REST server, that has the correct endpoint and contains orders in a JSON format.</w:t>
+      </w:r>
+      <w:r>
+        <w:rPr>
+          <w:sz w:val="24"/>
+          <w:szCs w:val="24"/>
+          <w:lang w:val="en-US"/>
+        </w:rPr>
+        <w:t xml:space="preserve"> This is also required for the integration of REST server order deserialization with validation tests.</w:t>
+      </w:r>
+    </w:p>
+    <w:p>
+      <w:pPr>
+        <w:pStyle w:val="ListParagraph"/>
+        <w:numPr>
+          <w:ilvl w:val="1"/>
+          <w:numId w:val="5"/>
+        </w:numPr>
+        <w:jc w:val="both"/>
+        <w:rPr>
+          <w:sz w:val="24"/>
+          <w:szCs w:val="24"/>
+          <w:lang w:val="en-US"/>
+        </w:rPr>
+      </w:pPr>
+      <w:r>
+        <w:rPr>
+          <w:sz w:val="24"/>
+          <w:szCs w:val="24"/>
+          <w:lang w:val="en-US"/>
+        </w:rPr>
+        <w:t xml:space="preserve">For credit card validation </w:t>
+      </w:r>
+      <w:r>
+        <w:rPr>
+          <w:sz w:val="24"/>
+          <w:szCs w:val="24"/>
+          <w:lang w:val="en-US"/>
+        </w:rPr>
+        <w:t xml:space="preserve">methods, we need generate mock (valid and invalid) credit card numbers, expiration dates (with correct and incorrect formats, expired and still valid dates) and (valid and invalid) </w:t>
+      </w:r>
+      <w:proofErr w:type="spellStart"/>
+      <w:r>
+        <w:rPr>
+          <w:sz w:val="24"/>
+          <w:szCs w:val="24"/>
+          <w:lang w:val="en-US"/>
+        </w:rPr>
+        <w:t>cvv</w:t>
+      </w:r>
+      <w:proofErr w:type="spellEnd"/>
+      <w:r>
+        <w:rPr>
+          <w:sz w:val="24"/>
+          <w:szCs w:val="24"/>
+          <w:lang w:val="en-US"/>
+        </w:rPr>
+        <w:t xml:space="preserve"> numbers.</w:t>
+      </w:r>
+    </w:p>
+    <w:p>
+      <w:pPr>
+        <w:pStyle w:val="ListParagraph"/>
+        <w:numPr>
+          <w:ilvl w:val="1"/>
+          <w:numId w:val="5"/>
+        </w:numPr>
+        <w:jc w:val="both"/>
+        <w:rPr>
+          <w:sz w:val="24"/>
+          <w:szCs w:val="24"/>
+          <w:lang w:val="en-US"/>
+        </w:rPr>
+      </w:pPr>
+      <w:r>
+        <w:rPr>
+          <w:sz w:val="24"/>
+          <w:szCs w:val="24"/>
+          <w:lang w:val="en-US"/>
+        </w:rPr>
+        <w:t xml:space="preserve">For testing the rest of order functionality, we can </w:t>
+      </w:r>
+      <w:r>
+        <w:rPr>
+          <w:sz w:val="24"/>
+          <w:szCs w:val="24"/>
+          <w:lang w:val="en-US"/>
+        </w:rPr>
+        <w:t>hardcode a suite of</w:t>
+      </w:r>
+      <w:r>
+        <w:rPr>
+          <w:sz w:val="24"/>
+          <w:szCs w:val="24"/>
+          <w:lang w:val="en-US"/>
+        </w:rPr>
+        <w:t xml:space="preserve"> valid and invalid pizza orders and their prices. </w:t>
+      </w:r>
+    </w:p>
+    <w:p>
+      <w:pPr>
+        <w:pStyle w:val="ListParagraph"/>
+        <w:numPr>
+          <w:ilvl w:val="1"/>
+          <w:numId w:val="5"/>
+        </w:numPr>
+        <w:jc w:val="both"/>
+        <w:rPr>
+          <w:sz w:val="24"/>
+          <w:szCs w:val="24"/>
+          <w:lang w:val="en-US"/>
+        </w:rPr>
+      </w:pPr>
+      <w:r>
+        <w:rPr>
+          <w:sz w:val="24"/>
+          <w:szCs w:val="24"/>
+          <w:lang w:val="en-US"/>
+        </w:rPr>
+        <w:t xml:space="preserve">For the </w:t>
+      </w:r>
+      <w:r>
+        <w:rPr>
+          <w:sz w:val="24"/>
+          <w:szCs w:val="24"/>
+          <w:lang w:val="en-US"/>
+        </w:rPr>
+        <w:t xml:space="preserve">credit card integration with the rest of order validation </w:t>
+      </w:r>
+      <w:r>
+        <w:rPr>
+          <w:sz w:val="24"/>
+          <w:szCs w:val="24"/>
+          <w:lang w:val="en-US"/>
+        </w:rPr>
+        <w:t>tests, we need to hardcode a suite of mock Order objects into the tests. This makes sure the order validation functionality works with</w:t>
+      </w:r>
+      <w:r>
+        <w:rPr>
+          <w:sz w:val="24"/>
+          <w:szCs w:val="24"/>
+          <w:lang w:val="en-US"/>
+        </w:rPr>
+        <w:t xml:space="preserve"> already</w:t>
+      </w:r>
+      <w:r>
+        <w:rPr>
+          <w:sz w:val="24"/>
+          <w:szCs w:val="24"/>
+          <w:lang w:val="en-US"/>
+        </w:rPr>
+        <w:t xml:space="preserve"> deserialized orders without access to the</w:t>
+      </w:r>
+      <w:r>
+        <w:rPr>
+          <w:sz w:val="24"/>
+          <w:szCs w:val="24"/>
+          <w:lang w:val="en-US"/>
+        </w:rPr>
+        <w:t xml:space="preserve"> REST server</w:t>
+      </w:r>
+      <w:r>
+        <w:rPr>
+          <w:sz w:val="24"/>
+          <w:szCs w:val="24"/>
+          <w:lang w:val="en-US"/>
+        </w:rPr>
+        <w:t>.</w:t>
+      </w:r>
+      <w:r>
+        <w:rPr>
+          <w:sz w:val="24"/>
+          <w:szCs w:val="24"/>
+          <w:lang w:val="en-US"/>
+        </w:rPr>
+        <w:t xml:space="preserve"> It is possible to reuse the previously generated data for the Order objects.</w:t>
+      </w:r>
+    </w:p>
+    <w:p>
+      <w:pPr>
+        <w:pStyle w:val="ListParagraph"/>
         <w:ind w:left="1440"/>
         <w:jc w:val="both"/>
         <w:rPr>
@@ -1715,7 +2148,55 @@
     </w:p>
     <w:p>
       <w:pPr>
-        <w:pStyle w:val="Sraopastraipa"/>
+        <w:pStyle w:val="ListParagraph"/>
+        <w:ind w:left="1440"/>
+        <w:jc w:val="both"/>
+        <w:rPr>
+          <w:sz w:val="24"/>
+          <w:szCs w:val="24"/>
+          <w:lang w:val="en-US"/>
+        </w:rPr>
+      </w:pPr>
+    </w:p>
+    <w:p>
+      <w:pPr>
+        <w:pStyle w:val="ListParagraph"/>
+        <w:ind w:left="1440"/>
+        <w:jc w:val="both"/>
+        <w:rPr>
+          <w:sz w:val="24"/>
+          <w:szCs w:val="24"/>
+          <w:lang w:val="en-US"/>
+        </w:rPr>
+      </w:pPr>
+    </w:p>
+    <w:p>
+      <w:pPr>
+        <w:pStyle w:val="ListParagraph"/>
+        <w:ind w:left="1440"/>
+        <w:jc w:val="both"/>
+        <w:rPr>
+          <w:sz w:val="24"/>
+          <w:szCs w:val="24"/>
+          <w:lang w:val="en-US"/>
+        </w:rPr>
+      </w:pPr>
+    </w:p>
+    <w:p>
+      <w:pPr>
+        <w:pStyle w:val="ListParagraph"/>
+        <w:ind w:left="1440"/>
+        <w:jc w:val="both"/>
+        <w:rPr>
+          <w:sz w:val="24"/>
+          <w:szCs w:val="24"/>
+          <w:lang w:val="en-US"/>
+        </w:rPr>
+      </w:pPr>
+    </w:p>
+    <w:p>
+      <w:pPr>
+        <w:pStyle w:val="ListParagraph"/>
         <w:numPr>
           <w:ilvl w:val="0"/>
           <w:numId w:val="5"/>
@@ -1733,12 +2214,29 @@
           <w:szCs w:val="24"/>
           <w:lang w:val="en-US"/>
         </w:rPr>
-        <w:t>R2: This would require artificial JSON order data as well as a working REST server that contains (simulated) orders for testing.</w:t>
-      </w:r>
-    </w:p>
-    <w:p>
-      <w:pPr>
-        <w:pStyle w:val="Sraopastraipa"/>
+        <w:lastRenderedPageBreak/>
+        <w:t>R</w:t>
+      </w:r>
+      <w:r>
+        <w:rPr>
+          <w:sz w:val="24"/>
+          <w:szCs w:val="24"/>
+          <w:lang w:val="en-US"/>
+        </w:rPr>
+        <w:t>2</w:t>
+      </w:r>
+      <w:r>
+        <w:rPr>
+          <w:sz w:val="24"/>
+          <w:szCs w:val="24"/>
+          <w:lang w:val="en-US"/>
+        </w:rPr>
+        <w:t>: This would require synthetic data for the whole system.</w:t>
+      </w:r>
+    </w:p>
+    <w:p>
+      <w:pPr>
+        <w:pStyle w:val="ListParagraph"/>
         <w:numPr>
           <w:ilvl w:val="1"/>
           <w:numId w:val="5"/>
@@ -1756,28 +2254,12 @@
           <w:szCs w:val="24"/>
           <w:lang w:val="en-US"/>
         </w:rPr>
-        <w:t xml:space="preserve">The deserialization must not rely on the server connection, as mentioned in the earlier part. </w:t>
-      </w:r>
-      <w:r>
-        <w:rPr>
-          <w:sz w:val="24"/>
-          <w:szCs w:val="24"/>
-          <w:lang w:val="en-US"/>
-        </w:rPr>
-        <w:t>This requires additional setup to imitate server connection. The JSON files for unit testing can be generated manually</w:t>
-      </w:r>
-      <w:r>
-        <w:rPr>
-          <w:sz w:val="24"/>
-          <w:szCs w:val="24"/>
-          <w:lang w:val="en-US"/>
-        </w:rPr>
-        <w:t xml:space="preserve"> due to limited resources allocated for this project.</w:t>
-      </w:r>
-    </w:p>
-    <w:p>
-      <w:pPr>
-        <w:pStyle w:val="Sraopastraipa"/>
+        <w:t>The data can be reused from other system tests.</w:t>
+      </w:r>
+    </w:p>
+    <w:p>
+      <w:pPr>
+        <w:pStyle w:val="ListParagraph"/>
         <w:numPr>
           <w:ilvl w:val="1"/>
           <w:numId w:val="5"/>
@@ -1795,12 +2277,58 @@
           <w:szCs w:val="24"/>
           <w:lang w:val="en-US"/>
         </w:rPr>
-        <w:t>For the server integration tests we need a working and accessible REST server, that has the correct endpoint and contains orders in a JSON format. This is another task to be scheduled.</w:t>
-      </w:r>
-    </w:p>
-    <w:p>
-      <w:pPr>
-        <w:pStyle w:val="Sraopastraipa"/>
+        <w:t>To measure the performance fairly, access to a computer with the required system specification is required. Currently it is possible to use the university machines to test this requirement, as they have the satisfy the system specification.</w:t>
+      </w:r>
+    </w:p>
+    <w:p>
+      <w:pPr>
+        <w:pStyle w:val="ListParagraph"/>
+        <w:numPr>
+          <w:ilvl w:val="1"/>
+          <w:numId w:val="5"/>
+        </w:numPr>
+        <w:jc w:val="both"/>
+        <w:rPr>
+          <w:sz w:val="24"/>
+          <w:szCs w:val="24"/>
+          <w:lang w:val="en-US"/>
+        </w:rPr>
+      </w:pPr>
+      <w:r>
+        <w:rPr>
+          <w:sz w:val="24"/>
+          <w:szCs w:val="24"/>
+          <w:lang w:val="en-US"/>
+        </w:rPr>
+        <w:t>Varying sizes of data for testing the whole system. These can be generated automatically and placed on the REST server.</w:t>
+      </w:r>
+    </w:p>
+    <w:p>
+      <w:pPr>
+        <w:pStyle w:val="ListParagraph"/>
+        <w:numPr>
+          <w:ilvl w:val="1"/>
+          <w:numId w:val="5"/>
+        </w:numPr>
+        <w:jc w:val="both"/>
+        <w:rPr>
+          <w:sz w:val="24"/>
+          <w:szCs w:val="24"/>
+          <w:lang w:val="en-US"/>
+        </w:rPr>
+      </w:pPr>
+      <w:r>
+        <w:rPr>
+          <w:sz w:val="24"/>
+          <w:szCs w:val="24"/>
+          <w:lang w:val="en-US"/>
+        </w:rPr>
+        <w:t>We would also need to schedule the instrumentation to log the activity in the system and tools for analysis.</w:t>
+      </w:r>
+    </w:p>
+    <w:p>
+      <w:pPr>
+        <w:pStyle w:val="ListParagraph"/>
         <w:ind w:left="1440"/>
         <w:jc w:val="both"/>
         <w:rPr>
@@ -1812,7 +2340,7 @@
     </w:p>
     <w:p>
       <w:pPr>
-        <w:pStyle w:val="Sraopastraipa"/>
+        <w:pStyle w:val="ListParagraph"/>
         <w:numPr>
           <w:ilvl w:val="0"/>
           <w:numId w:val="5"/>
@@ -1830,12 +2358,28 @@
           <w:szCs w:val="24"/>
           <w:lang w:val="en-US"/>
         </w:rPr>
-        <w:t>R3: This would require synthetic data for the whole system.</w:t>
-      </w:r>
-    </w:p>
-    <w:p>
-      <w:pPr>
-        <w:pStyle w:val="Sraopastraipa"/>
+        <w:t>R</w:t>
+      </w:r>
+      <w:r>
+        <w:rPr>
+          <w:sz w:val="24"/>
+          <w:szCs w:val="24"/>
+          <w:lang w:val="en-US"/>
+        </w:rPr>
+        <w:t>3</w:t>
+      </w:r>
+      <w:r>
+        <w:rPr>
+          <w:sz w:val="24"/>
+          <w:szCs w:val="24"/>
+          <w:lang w:val="en-US"/>
+        </w:rPr>
+        <w:t xml:space="preserve">: This would require data for the tests. </w:t>
+      </w:r>
+    </w:p>
+    <w:p>
+      <w:pPr>
+        <w:pStyle w:val="ListParagraph"/>
         <w:numPr>
           <w:ilvl w:val="1"/>
           <w:numId w:val="5"/>
@@ -1853,12 +2397,84 @@
           <w:szCs w:val="24"/>
           <w:lang w:val="en-US"/>
         </w:rPr>
-        <w:t>The data can be reused from other system tests.</w:t>
-      </w:r>
-    </w:p>
-    <w:p>
-      <w:pPr>
-        <w:pStyle w:val="Sraopastraipa"/>
+        <w:t>Th</w:t>
+      </w:r>
+      <w:r>
+        <w:rPr>
+          <w:sz w:val="24"/>
+          <w:szCs w:val="24"/>
+          <w:lang w:val="en-US"/>
+        </w:rPr>
+        <w:t xml:space="preserve">ere must be a wide range of coordinates to test for the drone to make sure the requirement is satisfied. </w:t>
+      </w:r>
+      <w:r>
+        <w:rPr>
+          <w:sz w:val="24"/>
+          <w:szCs w:val="24"/>
+          <w:lang w:val="en-US"/>
+        </w:rPr>
+        <w:t>This would require some effort generating</w:t>
+      </w:r>
+      <w:r>
+        <w:rPr>
+          <w:sz w:val="24"/>
+          <w:szCs w:val="24"/>
+          <w:lang w:val="en-US"/>
+        </w:rPr>
+        <w:t xml:space="preserve"> both the</w:t>
+      </w:r>
+      <w:r>
+        <w:rPr>
+          <w:sz w:val="24"/>
+          <w:szCs w:val="24"/>
+          <w:lang w:val="en-US"/>
+        </w:rPr>
+        <w:t xml:space="preserve"> coordinates</w:t>
+      </w:r>
+      <w:r>
+        <w:rPr>
+          <w:sz w:val="24"/>
+          <w:szCs w:val="24"/>
+          <w:lang w:val="en-US"/>
+        </w:rPr>
+        <w:t xml:space="preserve"> of the drone and no-fly zones</w:t>
+      </w:r>
+      <w:r>
+        <w:rPr>
+          <w:sz w:val="24"/>
+          <w:szCs w:val="24"/>
+          <w:lang w:val="en-US"/>
+        </w:rPr>
+        <w:t xml:space="preserve"> </w:t>
+      </w:r>
+      <w:r>
+        <w:rPr>
+          <w:sz w:val="24"/>
+          <w:szCs w:val="24"/>
+          <w:lang w:val="en-US"/>
+        </w:rPr>
+        <w:t>and checking the output meets the specification</w:t>
+      </w:r>
+      <w:r>
+        <w:rPr>
+          <w:sz w:val="24"/>
+          <w:szCs w:val="24"/>
+          <w:lang w:val="en-US"/>
+        </w:rPr>
+        <w:t>.</w:t>
+      </w:r>
+      <w:r>
+        <w:rPr>
+          <w:sz w:val="24"/>
+          <w:szCs w:val="24"/>
+          <w:lang w:val="en-US"/>
+        </w:rPr>
+        <w:t xml:space="preserve"> The coordinates can be generated manually, to ensure numerous edge cases are covered, as well as some usual cases that are expected to commonly occur. Additionally, some randomized coordinate generator can be used to ensure the requirement is satisfied even with some potentially unexpected inputs, but this requires additional scaffolding that needs to be scheduled early in the development process.</w:t>
+      </w:r>
+    </w:p>
+    <w:p>
+      <w:pPr>
+        <w:pStyle w:val="ListParagraph"/>
         <w:numPr>
           <w:ilvl w:val="1"/>
           <w:numId w:val="5"/>
@@ -1876,65 +2492,24 @@
           <w:szCs w:val="24"/>
           <w:lang w:val="en-US"/>
         </w:rPr>
-        <w:t xml:space="preserve">The system data </w:t>
-      </w:r>
-      <w:r>
-        <w:rPr>
-          <w:sz w:val="24"/>
-          <w:szCs w:val="24"/>
-          <w:lang w:val="en-US"/>
-        </w:rPr>
-        <w:t>can be stored locally, in order not to rely on the REST server access times. But additional tests for the REST server access time must also be scheduled to ensure smooth performance for the user.</w:t>
-      </w:r>
-    </w:p>
-    <w:p>
-      <w:pPr>
-        <w:pStyle w:val="Sraopastraipa"/>
+        <w:t>The inspection of the line-intersection algorithm does not need any scaffolding or instrumentation. However, the algorithm must be thoroughly tested using unit tests, using a wide range of scenarios, including edge cases.</w:t>
+      </w:r>
+      <w:r>
+        <w:rPr>
+          <w:sz w:val="24"/>
+          <w:szCs w:val="24"/>
+          <w:lang w:val="en-US"/>
+        </w:rPr>
+        <w:t xml:space="preserve"> This must also be planned even earlier, since a large part of the system depends on this algorithm.</w:t>
+      </w:r>
+    </w:p>
+    <w:p>
+      <w:pPr>
+        <w:pStyle w:val="ListParagraph"/>
         <w:numPr>
           <w:ilvl w:val="1"/>
           <w:numId w:val="5"/>
         </w:numPr>
-        <w:jc w:val="both"/>
-        <w:rPr>
-          <w:sz w:val="24"/>
-          <w:szCs w:val="24"/>
-          <w:lang w:val="en-US"/>
-        </w:rPr>
-      </w:pPr>
-      <w:r>
-        <w:rPr>
-          <w:sz w:val="24"/>
-          <w:szCs w:val="24"/>
-          <w:lang w:val="en-US"/>
-        </w:rPr>
-        <w:t>The data can be generated in large quantities by creating several orders manually and then making randomly generated changes. This would require building additional scaffolding to be scheduled.</w:t>
-      </w:r>
-    </w:p>
-    <w:p>
-      <w:pPr>
-        <w:pStyle w:val="Sraopastraipa"/>
-        <w:numPr>
-          <w:ilvl w:val="1"/>
-          <w:numId w:val="5"/>
-        </w:numPr>
-        <w:jc w:val="both"/>
-        <w:rPr>
-          <w:sz w:val="24"/>
-          <w:szCs w:val="24"/>
-          <w:lang w:val="en-US"/>
-        </w:rPr>
-      </w:pPr>
-      <w:r>
-        <w:rPr>
-          <w:sz w:val="24"/>
-          <w:szCs w:val="24"/>
-          <w:lang w:val="en-US"/>
-        </w:rPr>
-        <w:t>We would also need to schedule the instrumentation to log the activity in the system and tools for analysis.</w:t>
-      </w:r>
-    </w:p>
-    <w:p>
-      <w:pPr>
         <w:jc w:val="both"/>
         <w:rPr>
           <w:sz w:val="24"/>
@@ -3025,17 +3600,18 @@
     <w:lsdException w:name="Unresolved Mention" w:semiHidden="1" w:unhideWhenUsed="1"/>
     <w:lsdException w:name="Smart Link" w:semiHidden="1" w:unhideWhenUsed="1"/>
   </w:latentStyles>
-  <w:style w:type="paragraph" w:default="1" w:styleId="prastasis">
+  <w:style w:type="paragraph" w:default="1" w:styleId="Normal">
     <w:name w:val="Normal"/>
     <w:qFormat/>
+    <w:rsid w:val="001B6C03"/>
   </w:style>
-  <w:style w:type="character" w:default="1" w:styleId="Numatytasispastraiposriftas">
+  <w:style w:type="character" w:default="1" w:styleId="DefaultParagraphFont">
     <w:name w:val="Default Paragraph Font"/>
     <w:uiPriority w:val="1"/>
     <w:semiHidden/>
     <w:unhideWhenUsed/>
   </w:style>
-  <w:style w:type="table" w:default="1" w:styleId="prastojilentel">
+  <w:style w:type="table" w:default="1" w:styleId="TableNormal">
     <w:name w:val="Normal Table"/>
     <w:uiPriority w:val="99"/>
     <w:semiHidden/>
@@ -3050,15 +3626,15 @@
       </w:tblCellMar>
     </w:tblPr>
   </w:style>
-  <w:style w:type="numbering" w:default="1" w:styleId="Sraonra">
+  <w:style w:type="numbering" w:default="1" w:styleId="NoList">
     <w:name w:val="No List"/>
     <w:uiPriority w:val="99"/>
     <w:semiHidden/>
     <w:unhideWhenUsed/>
   </w:style>
-  <w:style w:type="paragraph" w:styleId="Sraopastraipa">
+  <w:style w:type="paragraph" w:styleId="ListParagraph">
     <w:name w:val="List Paragraph"/>
-    <w:basedOn w:val="prastasis"/>
+    <w:basedOn w:val="Normal"/>
     <w:uiPriority w:val="34"/>
     <w:qFormat/>
     <w:rsid w:val="00282733"/>
@@ -3067,10 +3643,10 @@
       <w:contextualSpacing/>
     </w:pPr>
   </w:style>
-  <w:style w:type="paragraph" w:styleId="Antrats">
+  <w:style w:type="paragraph" w:styleId="Header">
     <w:name w:val="header"/>
-    <w:basedOn w:val="prastasis"/>
-    <w:link w:val="AntratsDiagrama"/>
+    <w:basedOn w:val="Normal"/>
+    <w:link w:val="HeaderChar"/>
     <w:uiPriority w:val="99"/>
     <w:unhideWhenUsed/>
     <w:rsid w:val="00DE0576"/>
@@ -3082,17 +3658,17 @@
       <w:spacing w:after="0" w:line="240" w:lineRule="auto"/>
     </w:pPr>
   </w:style>
-  <w:style w:type="character" w:customStyle="1" w:styleId="AntratsDiagrama">
-    <w:name w:val="Antraštės Diagrama"/>
-    <w:basedOn w:val="Numatytasispastraiposriftas"/>
-    <w:link w:val="Antrats"/>
+  <w:style w:type="character" w:customStyle="1" w:styleId="HeaderChar">
+    <w:name w:val="Header Char"/>
+    <w:basedOn w:val="DefaultParagraphFont"/>
+    <w:link w:val="Header"/>
     <w:uiPriority w:val="99"/>
     <w:rsid w:val="00DE0576"/>
   </w:style>
-  <w:style w:type="paragraph" w:styleId="Porat">
+  <w:style w:type="paragraph" w:styleId="Footer">
     <w:name w:val="footer"/>
-    <w:basedOn w:val="prastasis"/>
-    <w:link w:val="PoratDiagrama"/>
+    <w:basedOn w:val="Normal"/>
+    <w:link w:val="FooterChar"/>
     <w:uiPriority w:val="99"/>
     <w:unhideWhenUsed/>
     <w:rsid w:val="00DE0576"/>
@@ -3104,10 +3680,10 @@
       <w:spacing w:after="0" w:line="240" w:lineRule="auto"/>
     </w:pPr>
   </w:style>
-  <w:style w:type="character" w:customStyle="1" w:styleId="PoratDiagrama">
-    <w:name w:val="Poraštė Diagrama"/>
-    <w:basedOn w:val="Numatytasispastraiposriftas"/>
-    <w:link w:val="Porat"/>
+  <w:style w:type="character" w:customStyle="1" w:styleId="FooterChar">
+    <w:name w:val="Footer Char"/>
+    <w:basedOn w:val="DefaultParagraphFont"/>
+    <w:link w:val="Footer"/>
     <w:uiPriority w:val="99"/>
     <w:rsid w:val="00DE0576"/>
   </w:style>

</xml_diff>